<commit_message>
teamcontract without top info
</commit_message>
<xml_diff>
--- a/TeamContractGroup3.docx
+++ b/TeamContractGroup3.docx
@@ -1,6 +1,6 @@
 
 <file path=word/document.xml><?xml version="1.0" encoding="utf-8"?>
-<w:document xmlns:wpc="http://schemas.microsoft.com/office/word/2010/wordprocessingCanvas" xmlns:cx="http://schemas.microsoft.com/office/drawing/2014/chartex" xmlns:cx1="http://schemas.microsoft.com/office/drawing/2015/9/8/chartex" xmlns:cx2="http://schemas.microsoft.com/office/drawing/2015/10/21/chartex" xmlns:cx3="http://schemas.microsoft.com/office/drawing/2016/5/9/chartex" xmlns:cx4="http://schemas.microsoft.com/office/drawing/2016/5/10/chartex" xmlns:cx5="http://schemas.microsoft.com/office/drawing/2016/5/11/chartex" xmlns:cx6="http://schemas.microsoft.com/office/drawing/2016/5/12/chartex" xmlns:cx7="http://schemas.microsoft.com/office/drawing/2016/5/13/chartex" xmlns:cx8="http://schemas.microsoft.com/office/drawing/2016/5/14/chartex" xmlns:mc="http://schemas.openxmlformats.org/markup-compatibility/2006" xmlns:aink="http://schemas.microsoft.com/office/drawing/2016/ink" xmlns:am3d="http://schemas.microsoft.com/office/drawing/2017/model3d" xmlns:o="urn:schemas-microsoft-com:office:office" xmlns:r="http://schemas.openxmlformats.org/officeDocument/2006/relationships" xmlns:m="http://schemas.openxmlformats.org/officeDocument/2006/math" xmlns:v="urn:schemas-microsoft-com:vml" xmlns:wp14="http://schemas.microsoft.com/office/word/2010/wordprocessingDrawing" xmlns:wp="http://schemas.openxmlformats.org/drawingml/2006/wordprocessingDrawing" xmlns:w10="urn:schemas-microsoft-com:office:word" xmlns:w="http://schemas.openxmlformats.org/wordprocessingml/2006/main" xmlns:w14="http://schemas.microsoft.com/office/word/2010/wordml" xmlns:w15="http://schemas.microsoft.com/office/word/2012/wordml" xmlns:w16cid="http://schemas.microsoft.com/office/word/2016/wordml/cid" xmlns:w16se="http://schemas.microsoft.com/office/word/2015/wordml/symex" xmlns:wpg="http://schemas.microsoft.com/office/word/2010/wordprocessingGroup" xmlns:wpi="http://schemas.microsoft.com/office/word/2010/wordprocessingInk" xmlns:wne="http://schemas.microsoft.com/office/word/2006/wordml" xmlns:wps="http://schemas.microsoft.com/office/word/2010/wordprocessingShape" mc:Ignorable="w14 w15 w16se w16cid wp14">
+<w:document xmlns:ve="http://schemas.openxmlformats.org/markup-compatibility/2006" xmlns:o="urn:schemas-microsoft-com:office:office" xmlns:r="http://schemas.openxmlformats.org/officeDocument/2006/relationships" xmlns:m="http://schemas.openxmlformats.org/officeDocument/2006/math" xmlns:v="urn:schemas-microsoft-com:vml" xmlns:wp="http://schemas.openxmlformats.org/drawingml/2006/wordprocessingDrawing" xmlns:w10="urn:schemas-microsoft-com:office:word" xmlns:w="http://schemas.openxmlformats.org/wordprocessingml/2006/main" xmlns:wne="http://schemas.microsoft.com/office/word/2006/wordml">
   <w:body>
     <w:p>
       <w:pPr>
@@ -9,6 +9,27 @@
       <w:r>
         <w:t>Team Contract</w:t>
       </w:r>
+    </w:p>
+    <w:p>
+      <w:pPr>
+        <w:pBdr>
+          <w:bottom w:val="single" w:sz="4" w:space="1" w:color="auto"/>
+        </w:pBdr>
+      </w:pPr>
+    </w:p>
+    <w:p>
+      <w:pPr>
+        <w:pBdr>
+          <w:bottom w:val="single" w:sz="4" w:space="1" w:color="auto"/>
+        </w:pBdr>
+      </w:pPr>
+    </w:p>
+    <w:p>
+      <w:pPr>
+        <w:pBdr>
+          <w:bottom w:val="single" w:sz="4" w:space="1" w:color="auto"/>
+        </w:pBdr>
+      </w:pPr>
     </w:p>
     <w:p>
       <w:pPr>
@@ -19,34 +40,6 @@
           <w:i/>
         </w:rPr>
       </w:pPr>
-      <w:r>
-        <w:rPr>
-          <w:i/>
-        </w:rPr>
-        <w:t xml:space="preserve">A Team Contract is a document prepared by each team as part of the project initiation phase. Team members should be held accountable and responsible for their own actions. Your team will develop their own "rules of engagement" through development of a Team Contract. This contract provides an opportunity for your team to specify preferred methods of communication, action plans, meeting schedules, goals, and consequences of actions (or inactions) of team members.  This document is for your team so feel free to tailor it to your team’s needs. </w:t>
-      </w:r>
-      <w:r>
-        <w:rPr>
-          <w:i/>
-        </w:rPr>
-        <w:t xml:space="preserve">  </w:t>
-      </w:r>
-    </w:p>
-    <w:p>
-      <w:pPr>
-        <w:pBdr>
-          <w:bottom w:val="single" w:sz="4" w:space="1" w:color="auto"/>
-        </w:pBdr>
-        <w:rPr>
-          <w:i/>
-        </w:rPr>
-      </w:pPr>
-      <w:r>
-        <w:rPr>
-          <w:i/>
-        </w:rPr>
-        <w:t>Delete all shown in italics for your own contract.</w:t>
-      </w:r>
     </w:p>
     <w:p>
       <w:r>
@@ -60,7 +53,7 @@
       <w:tblPr>
         <w:tblStyle w:val="TableGrid"/>
         <w:tblW w:w="0" w:type="auto"/>
-        <w:tblLook w:val="04A0" w:firstRow="1" w:lastRow="0" w:firstColumn="1" w:lastColumn="0" w:noHBand="0" w:noVBand="1"/>
+        <w:tblLook w:val="04A0"/>
       </w:tblPr>
       <w:tblGrid>
         <w:gridCol w:w="404"/>
@@ -122,9 +115,19 @@
             <w:tcW w:w="4087" w:type="dxa"/>
           </w:tcPr>
           <w:p>
-            <w:r>
-              <w:t>Prasanna Shrestha</w:t>
-            </w:r>
+            <w:proofErr w:type="spellStart"/>
+            <w:r>
+              <w:t>Prasanna</w:t>
+            </w:r>
+            <w:proofErr w:type="spellEnd"/>
+            <w:r>
+              <w:t xml:space="preserve"> </w:t>
+            </w:r>
+            <w:proofErr w:type="spellStart"/>
+            <w:r>
+              <w:t>Shrestha</w:t>
+            </w:r>
+            <w:proofErr w:type="spellEnd"/>
           </w:p>
         </w:tc>
         <w:tc>
@@ -169,9 +172,19 @@
             <w:tcW w:w="4087" w:type="dxa"/>
           </w:tcPr>
           <w:p>
-            <w:r>
-              <w:t>Sakriya Bajracharya</w:t>
-            </w:r>
+            <w:proofErr w:type="spellStart"/>
+            <w:r>
+              <w:t>Sakriya</w:t>
+            </w:r>
+            <w:proofErr w:type="spellEnd"/>
+            <w:r>
+              <w:t xml:space="preserve"> </w:t>
+            </w:r>
+            <w:proofErr w:type="spellStart"/>
+            <w:r>
+              <w:t>Bajracharya</w:t>
+            </w:r>
+            <w:proofErr w:type="spellEnd"/>
           </w:p>
         </w:tc>
         <w:tc>
@@ -216,19 +229,9 @@
             <w:tcW w:w="4087" w:type="dxa"/>
           </w:tcPr>
           <w:p>
-            <w:proofErr w:type="spellStart"/>
-            <w:r>
-              <w:t>Sujan</w:t>
-            </w:r>
-            <w:proofErr w:type="spellEnd"/>
-            <w:r>
-              <w:t xml:space="preserve"> </w:t>
-            </w:r>
-            <w:proofErr w:type="spellStart"/>
-            <w:r>
-              <w:t>Pariyar</w:t>
-            </w:r>
-            <w:proofErr w:type="spellEnd"/>
+            <w:r>
+              <w:t>Sujan Pariyar</w:t>
+            </w:r>
           </w:p>
         </w:tc>
         <w:tc>
@@ -274,8 +277,13 @@
           </w:tcPr>
           <w:p>
             <w:r>
-              <w:t>Swastika Adhikari</w:t>
-            </w:r>
+              <w:t xml:space="preserve">Swastika </w:t>
+            </w:r>
+            <w:proofErr w:type="spellStart"/>
+            <w:r>
+              <w:t>Adhikari</w:t>
+            </w:r>
+            <w:proofErr w:type="spellEnd"/>
           </w:p>
         </w:tc>
         <w:tc>
@@ -325,9 +333,19 @@
                 <w:vertAlign w:val="superscript"/>
               </w:rPr>
             </w:pPr>
-            <w:r>
-              <w:t>Utsav Sapkota</w:t>
-            </w:r>
+            <w:proofErr w:type="spellStart"/>
+            <w:r>
+              <w:t>Utsav</w:t>
+            </w:r>
+            <w:proofErr w:type="spellEnd"/>
+            <w:r>
+              <w:t xml:space="preserve"> </w:t>
+            </w:r>
+            <w:proofErr w:type="spellStart"/>
+            <w:r>
+              <w:t>Sapkota</w:t>
+            </w:r>
+            <w:proofErr w:type="spellEnd"/>
           </w:p>
         </w:tc>
         <w:tc>
@@ -367,6 +385,9 @@
       </w:r>
     </w:p>
     <w:p>
+      <w:pPr>
+        <w:jc w:val="both"/>
+      </w:pPr>
       <w:r>
         <w:t xml:space="preserve">1. Leadership structure </w:t>
       </w:r>
@@ -387,6 +408,7 @@
           <w:ilvl w:val="0"/>
           <w:numId w:val="2"/>
         </w:numPr>
+        <w:jc w:val="both"/>
       </w:pPr>
       <w:r>
         <w:t>Individual with rotating leadership</w:t>
@@ -402,6 +424,7 @@
           <w:ilvl w:val="0"/>
           <w:numId w:val="2"/>
         </w:numPr>
+        <w:jc w:val="both"/>
       </w:pPr>
       <w:r>
         <w:t>Team l</w:t>
@@ -420,6 +443,7 @@
           <w:ilvl w:val="0"/>
           <w:numId w:val="2"/>
         </w:numPr>
+        <w:jc w:val="both"/>
       </w:pPr>
       <w:r>
         <w:t xml:space="preserve"> Rotating leadership provides a chance to each member of the team</w:t>
@@ -447,6 +471,9 @@
       </w:r>
     </w:p>
     <w:p>
+      <w:pPr>
+        <w:jc w:val="both"/>
+      </w:pPr>
       <w:r>
         <w:t xml:space="preserve">2. Decision-making policy </w:t>
       </w:r>
@@ -467,6 +494,7 @@
           <w:ilvl w:val="0"/>
           <w:numId w:val="5"/>
         </w:numPr>
+        <w:jc w:val="both"/>
       </w:pPr>
       <w:r>
         <w:t xml:space="preserve">The decisions will be made based on </w:t>
@@ -485,6 +513,7 @@
           <w:ilvl w:val="0"/>
           <w:numId w:val="5"/>
         </w:numPr>
+        <w:jc w:val="both"/>
       </w:pPr>
       <w:r>
         <w:t xml:space="preserve">If the decision made by all the team members will be same then it will be </w:t>
@@ -500,14 +529,86 @@
       </w:r>
     </w:p>
     <w:p>
+      <w:pPr>
+        <w:jc w:val="both"/>
+      </w:pPr>
       <w:r>
         <w:t>3. Who is the team Recorder/Documentation Manager/Maintainer of team activity?</w:t>
       </w:r>
     </w:p>
-    <w:p/>
-    <w:p/>
-    <w:p/>
-    <w:p>
+    <w:p>
+      <w:pPr>
+        <w:pStyle w:val="ListParagraph"/>
+        <w:numPr>
+          <w:ilvl w:val="0"/>
+          <w:numId w:val="9"/>
+        </w:numPr>
+        <w:jc w:val="both"/>
+      </w:pPr>
+      <w:r>
+        <w:t>Sujan Pariyar will be responsible for keeping the records of activities.</w:t>
+      </w:r>
+    </w:p>
+    <w:p>
+      <w:pPr>
+        <w:pStyle w:val="ListParagraph"/>
+        <w:numPr>
+          <w:ilvl w:val="0"/>
+          <w:numId w:val="9"/>
+        </w:numPr>
+        <w:jc w:val="both"/>
+      </w:pPr>
+      <w:proofErr w:type="spellStart"/>
+      <w:r>
+        <w:t>Prasanna</w:t>
+      </w:r>
+      <w:proofErr w:type="spellEnd"/>
+      <w:r>
+        <w:t xml:space="preserve"> </w:t>
+      </w:r>
+      <w:proofErr w:type="spellStart"/>
+      <w:r>
+        <w:t>Shrestha</w:t>
+      </w:r>
+      <w:proofErr w:type="spellEnd"/>
+      <w:r>
+        <w:t xml:space="preserve"> will be the documentation manager.</w:t>
+      </w:r>
+    </w:p>
+    <w:p>
+      <w:pPr>
+        <w:pStyle w:val="ListParagraph"/>
+        <w:numPr>
+          <w:ilvl w:val="0"/>
+          <w:numId w:val="9"/>
+        </w:numPr>
+        <w:jc w:val="both"/>
+      </w:pPr>
+      <w:r>
+        <w:t xml:space="preserve">Swastika </w:t>
+      </w:r>
+      <w:proofErr w:type="spellStart"/>
+      <w:r>
+        <w:t>Adhikari</w:t>
+      </w:r>
+      <w:proofErr w:type="spellEnd"/>
+      <w:r>
+        <w:t xml:space="preserve"> will be t</w:t>
+      </w:r>
+      <w:r>
+        <w:t xml:space="preserve">he </w:t>
+      </w:r>
+      <w:r>
+        <w:t xml:space="preserve">maintainer of </w:t>
+      </w:r>
+      <w:r>
+        <w:t>team activity.</w:t>
+      </w:r>
+    </w:p>
+    <w:p>
+      <w:pPr>
+        <w:jc w:val="both"/>
+      </w:pPr>
       <w:r>
         <w:t xml:space="preserve">4. Day, time, and place for regular team meetings: </w:t>
       </w:r>
@@ -627,16 +728,16 @@
         <w:jc w:val="both"/>
       </w:pPr>
       <w:r>
-        <w:lastRenderedPageBreak/>
         <w:t xml:space="preserve">If due to some reasons </w:t>
       </w:r>
       <w:r>
         <w:t xml:space="preserve">meeting is not conducted on allocated day and time then additional meeting will be held according to the need of the project and demand of the team members. </w:t>
       </w:r>
     </w:p>
-    <w:p/>
-    <w:p/>
-    <w:p>
+    <w:p>
+      <w:pPr>
+        <w:jc w:val="both"/>
+      </w:pPr>
       <w:r>
         <w:t xml:space="preserve">5. Usual method of communication </w:t>
       </w:r>
@@ -665,19 +766,79 @@
       </w:r>
     </w:p>
     <w:p>
-      <w:r>
-        <w:t xml:space="preserve">The method of communication that we will be using are slack. </w:t>
+      <w:pPr>
+        <w:jc w:val="both"/>
+      </w:pPr>
+      <w:r>
+        <w:lastRenderedPageBreak/>
+        <w:t>For online communication between the team members the following applications are used:</w:t>
+      </w:r>
+    </w:p>
+    <w:p>
+      <w:pPr>
+        <w:pStyle w:val="ListParagraph"/>
+        <w:numPr>
+          <w:ilvl w:val="0"/>
+          <w:numId w:val="8"/>
+        </w:numPr>
+        <w:jc w:val="both"/>
+      </w:pPr>
+      <w:r>
+        <w:t>Slack</w:t>
+      </w:r>
+    </w:p>
+    <w:p>
+      <w:pPr>
+        <w:pStyle w:val="ListParagraph"/>
+        <w:numPr>
+          <w:ilvl w:val="0"/>
+          <w:numId w:val="8"/>
+        </w:numPr>
+        <w:jc w:val="both"/>
+      </w:pPr>
+      <w:r>
+        <w:t>GitHub</w:t>
+      </w:r>
+    </w:p>
+    <w:p>
+      <w:pPr>
+        <w:pStyle w:val="ListParagraph"/>
+        <w:numPr>
+          <w:ilvl w:val="0"/>
+          <w:numId w:val="8"/>
+        </w:numPr>
+        <w:jc w:val="both"/>
+      </w:pPr>
+      <w:r>
+        <w:t>Trello</w:t>
+      </w:r>
+    </w:p>
+    <w:p>
+      <w:pPr>
+        <w:pStyle w:val="ListParagraph"/>
+        <w:numPr>
+          <w:ilvl w:val="0"/>
+          <w:numId w:val="8"/>
+        </w:numPr>
+        <w:jc w:val="both"/>
+      </w:pPr>
+      <w:r>
+        <w:t>E-mail</w:t>
       </w:r>
     </w:p>
     <w:p>
       <w:pPr>
         <w:pStyle w:val="Heading2"/>
+        <w:jc w:val="both"/>
       </w:pPr>
       <w:r>
         <w:t xml:space="preserve">B. Team Procedures: </w:t>
       </w:r>
     </w:p>
     <w:p>
+      <w:pPr>
+        <w:jc w:val="both"/>
+      </w:pPr>
       <w:r>
         <w:t xml:space="preserve">1. Method for setting and following meeting agendas </w:t>
       </w:r>
@@ -692,12 +853,17 @@
       </w:r>
     </w:p>
     <w:p>
-      <w:r>
-        <w:t xml:space="preserve">Sakriya Bajracharya will be responsible for setting and following the meeting agendas. Team members will be notified a day before the meeting through online communication and they will also be notified in person after attending the first class of college. </w:t>
-      </w:r>
+      <w:pPr>
+        <w:pStyle w:val="ListParagraph"/>
+        <w:numPr>
+          <w:ilvl w:val="0"/>
+          <w:numId w:val="11"/>
+        </w:numPr>
+        <w:jc w:val="both"/>
+      </w:pPr>
       <w:proofErr w:type="spellStart"/>
       <w:r>
-        <w:t>Sujan</w:t>
+        <w:t>Sakriya</w:t>
       </w:r>
       <w:proofErr w:type="spellEnd"/>
       <w:r>
@@ -705,15 +871,59 @@
       </w:r>
       <w:proofErr w:type="spellStart"/>
       <w:r>
-        <w:t>Pariyar</w:t>
+        <w:t>Bajracharya</w:t>
       </w:r>
       <w:proofErr w:type="spellEnd"/>
       <w:r>
-        <w:t xml:space="preserve"> will be responsible for the team following agendas during team meeting</w:t>
-      </w:r>
-    </w:p>
-    <w:p/>
-    <w:p>
+        <w:t xml:space="preserve"> will be responsible for setting and following the meeting agendas. </w:t>
+      </w:r>
+    </w:p>
+    <w:p>
+      <w:pPr>
+        <w:pStyle w:val="ListParagraph"/>
+        <w:numPr>
+          <w:ilvl w:val="0"/>
+          <w:numId w:val="11"/>
+        </w:numPr>
+        <w:jc w:val="both"/>
+      </w:pPr>
+      <w:r>
+        <w:t xml:space="preserve">Team members will be notified a day before the meeting </w:t>
+      </w:r>
+      <w:r>
+        <w:t xml:space="preserve">through online communication and they will also be notified in person after attending the first class of college. </w:t>
+      </w:r>
+    </w:p>
+    <w:p>
+      <w:pPr>
+        <w:pStyle w:val="ListParagraph"/>
+        <w:numPr>
+          <w:ilvl w:val="0"/>
+          <w:numId w:val="11"/>
+        </w:numPr>
+        <w:jc w:val="both"/>
+      </w:pPr>
+      <w:proofErr w:type="spellStart"/>
+      <w:r>
+        <w:t>Utsav</w:t>
+      </w:r>
+      <w:proofErr w:type="spellEnd"/>
+      <w:r>
+        <w:t xml:space="preserve"> </w:t>
+      </w:r>
+      <w:proofErr w:type="spellStart"/>
+      <w:r>
+        <w:t>Sapkota</w:t>
+      </w:r>
+      <w:proofErr w:type="spellEnd"/>
+      <w:r>
+        <w:t xml:space="preserve"> will be responsible for the team following agendas during team meeting.</w:t>
+      </w:r>
+    </w:p>
+    <w:p>
+      <w:pPr>
+        <w:jc w:val="both"/>
+      </w:pPr>
       <w:r>
         <w:t xml:space="preserve">2. Method of record </w:t>
       </w:r>
@@ -721,29 +931,45 @@
         <w:rPr>
           <w:i/>
         </w:rPr>
-        <w:t xml:space="preserve">keeping (Who will be responsible </w:t>
-      </w:r>
-      <w:bookmarkStart w:id="0" w:name="_GoBack"/>
-      <w:r>
-        <w:rPr>
-          <w:i/>
-        </w:rPr>
-        <w:t>for recording and disseminating actions</w:t>
-      </w:r>
-      <w:bookmarkEnd w:id="0"/>
-      <w:r>
-        <w:rPr>
-          <w:i/>
-        </w:rPr>
-        <w:t>? How and when will the actions be disseminated? Where will all agendas and actions be stored?)</w:t>
+        <w:t>keeping (Who will be responsible for recording and disseminating actions? How and when will the actions be disseminated? Where will all agendas and actions be stored?)</w:t>
       </w:r>
       <w:r>
         <w:t xml:space="preserve">: </w:t>
       </w:r>
     </w:p>
-    <w:p/>
-    <w:p/>
-    <w:p>
+    <w:p>
+      <w:pPr>
+        <w:pStyle w:val="ListParagraph"/>
+        <w:numPr>
+          <w:ilvl w:val="0"/>
+          <w:numId w:val="12"/>
+        </w:numPr>
+        <w:jc w:val="both"/>
+      </w:pPr>
+      <w:r>
+        <w:t>Sujan</w:t>
+      </w:r>
+      <w:r>
+        <w:t xml:space="preserve"> Pariyar will be responsible for recording and disseminating actions. </w:t>
+      </w:r>
+    </w:p>
+    <w:p>
+      <w:pPr>
+        <w:pStyle w:val="ListParagraph"/>
+        <w:numPr>
+          <w:ilvl w:val="0"/>
+          <w:numId w:val="12"/>
+        </w:numPr>
+        <w:jc w:val="both"/>
+      </w:pPr>
+      <w:r>
+        <w:t xml:space="preserve">All agendas and actions will be kept in one drive and every member will be able to access it. </w:t>
+      </w:r>
+    </w:p>
+    <w:p>
+      <w:pPr>
+        <w:jc w:val="both"/>
+      </w:pPr>
       <w:r>
         <w:t>3. Procedures in the absence of a team member</w:t>
       </w:r>
@@ -761,27 +987,147 @@
       </w:r>
     </w:p>
     <w:p>
-      <w:r>
-        <w:t>When a member of our team is absent the meeting will still be held, but All members being present is the upmost priority.</w:t>
-      </w:r>
-    </w:p>
-    <w:p/>
+      <w:pPr>
+        <w:pStyle w:val="ListParagraph"/>
+        <w:numPr>
+          <w:ilvl w:val="0"/>
+          <w:numId w:val="13"/>
+        </w:numPr>
+        <w:jc w:val="both"/>
+      </w:pPr>
+      <w:r>
+        <w:t>When a member of our team is absent the meeting will still be held but all members being held is the upmost priority</w:t>
+      </w:r>
+      <w:r>
+        <w:t>.</w:t>
+      </w:r>
+    </w:p>
+    <w:p>
+      <w:pPr>
+        <w:pStyle w:val="ListParagraph"/>
+        <w:numPr>
+          <w:ilvl w:val="0"/>
+          <w:numId w:val="13"/>
+        </w:numPr>
+        <w:jc w:val="both"/>
+      </w:pPr>
+      <w:r>
+        <w:t>In case of emergency we will be contacting the absent member either by calling or by messaging using online communication.</w:t>
+      </w:r>
+    </w:p>
     <w:p>
       <w:pPr>
         <w:pStyle w:val="Heading2"/>
+        <w:jc w:val="both"/>
       </w:pPr>
       <w:r>
         <w:t xml:space="preserve">C. Team Participation: </w:t>
       </w:r>
     </w:p>
     <w:p>
+      <w:pPr>
+        <w:jc w:val="both"/>
+      </w:pPr>
       <w:r>
         <w:t xml:space="preserve">6. Strategies to ensure cooperation and equal distribution of tasks: </w:t>
       </w:r>
     </w:p>
-    <w:p/>
-    <w:p/>
-    <w:p>
+    <w:p>
+      <w:pPr>
+        <w:pStyle w:val="ListParagraph"/>
+        <w:numPr>
+          <w:ilvl w:val="0"/>
+          <w:numId w:val="14"/>
+        </w:numPr>
+        <w:jc w:val="both"/>
+      </w:pPr>
+      <w:r>
+        <w:t>Communication between team members will happen regularly either in person or with the use of online communication i.e. slack.</w:t>
+      </w:r>
+    </w:p>
+    <w:p>
+      <w:pPr>
+        <w:pStyle w:val="ListParagraph"/>
+        <w:numPr>
+          <w:ilvl w:val="0"/>
+          <w:numId w:val="14"/>
+        </w:numPr>
+        <w:jc w:val="both"/>
+      </w:pPr>
+      <w:r>
+        <w:t>Team meetings will be held twice a week and whenever necessary to make sure that the team cooperates effectively.</w:t>
+      </w:r>
+    </w:p>
+    <w:p>
+      <w:pPr>
+        <w:pStyle w:val="ListParagraph"/>
+        <w:numPr>
+          <w:ilvl w:val="0"/>
+          <w:numId w:val="14"/>
+        </w:numPr>
+        <w:jc w:val="both"/>
+      </w:pPr>
+      <w:r>
+        <w:t>The tasks will be distributed</w:t>
+      </w:r>
+      <w:r>
+        <w:t xml:space="preserve"> </w:t>
+      </w:r>
+      <w:r>
+        <w:t xml:space="preserve">considering the </w:t>
+      </w:r>
+      <w:r>
+        <w:t>skills of e</w:t>
+      </w:r>
+      <w:r>
+        <w:t xml:space="preserve">very team member. </w:t>
+      </w:r>
+      <w:r>
+        <w:t>Skills of member</w:t>
+      </w:r>
+      <w:r>
+        <w:t xml:space="preserve"> will be known with the help of skill audit.</w:t>
+      </w:r>
+    </w:p>
+    <w:p>
+      <w:pPr>
+        <w:pStyle w:val="ListParagraph"/>
+        <w:numPr>
+          <w:ilvl w:val="0"/>
+          <w:numId w:val="14"/>
+        </w:numPr>
+        <w:jc w:val="both"/>
+      </w:pPr>
+      <w:r>
+        <w:t xml:space="preserve">If complex task arise the team leader </w:t>
+      </w:r>
+      <w:r>
+        <w:t>will assign certain team member</w:t>
+      </w:r>
+      <w:r>
+        <w:t xml:space="preserve"> to solve the problem but if the problem doesn’t solve team meeting will be held for further discussion.</w:t>
+      </w:r>
+    </w:p>
+    <w:p>
+      <w:pPr>
+        <w:pStyle w:val="ListParagraph"/>
+        <w:numPr>
+          <w:ilvl w:val="0"/>
+          <w:numId w:val="14"/>
+        </w:numPr>
+        <w:jc w:val="both"/>
+      </w:pPr>
+      <w:r>
+        <w:t>Every team member will be asked to submit the total time for the completion of the task that will be allocated to them.</w:t>
+      </w:r>
+      <w:r>
+        <w:t xml:space="preserve"> Keeping track of the hours spent by each team member per day and week to complete task plays a vital role to ensure that each one of them are putting an equal amount of effort on the project.</w:t>
+      </w:r>
+    </w:p>
+    <w:p>
+      <w:pPr>
+        <w:jc w:val="both"/>
+      </w:pPr>
       <w:r>
         <w:t xml:space="preserve">7. Strategies for encouraging/including ideas from all team members </w:t>
       </w:r>
@@ -795,11 +1141,89 @@
         <w:t xml:space="preserve">: </w:t>
       </w:r>
     </w:p>
-    <w:p/>
-    <w:p/>
-    <w:p>
-      <w:r>
-        <w:t xml:space="preserve">8. Strategies for keeping on task </w:t>
+    <w:p>
+      <w:pPr>
+        <w:pStyle w:val="ListParagraph"/>
+        <w:numPr>
+          <w:ilvl w:val="0"/>
+          <w:numId w:val="15"/>
+        </w:numPr>
+        <w:jc w:val="both"/>
+      </w:pPr>
+      <w:r>
+        <w:t>Every team member will be provided a chance to share their ideas and strategies</w:t>
+      </w:r>
+      <w:r>
+        <w:t>.</w:t>
+      </w:r>
+    </w:p>
+    <w:p>
+      <w:pPr>
+        <w:pStyle w:val="ListParagraph"/>
+        <w:numPr>
+          <w:ilvl w:val="0"/>
+          <w:numId w:val="15"/>
+        </w:numPr>
+        <w:jc w:val="both"/>
+      </w:pPr>
+      <w:r>
+        <w:t>The idea and strategy which gets the majority votes will be implemented.</w:t>
+      </w:r>
+    </w:p>
+    <w:p>
+      <w:pPr>
+        <w:pStyle w:val="ListParagraph"/>
+        <w:numPr>
+          <w:ilvl w:val="0"/>
+          <w:numId w:val="15"/>
+        </w:numPr>
+        <w:jc w:val="both"/>
+      </w:pPr>
+      <w:r>
+        <w:t>Every individual in the group</w:t>
+      </w:r>
+      <w:r>
+        <w:t xml:space="preserve"> will </w:t>
+      </w:r>
+      <w:r>
+        <w:t>research on the topic or tasks given to them</w:t>
+      </w:r>
+      <w:r>
+        <w:t>.</w:t>
+      </w:r>
+    </w:p>
+    <w:p>
+      <w:pPr>
+        <w:pStyle w:val="ListParagraph"/>
+        <w:numPr>
+          <w:ilvl w:val="0"/>
+          <w:numId w:val="15"/>
+        </w:numPr>
+        <w:jc w:val="both"/>
+      </w:pPr>
+      <w:r>
+        <w:lastRenderedPageBreak/>
+        <w:t xml:space="preserve">The information collected </w:t>
+      </w:r>
+      <w:r>
+        <w:t>during</w:t>
+      </w:r>
+      <w:r>
+        <w:t xml:space="preserve"> research wil</w:t>
+      </w:r>
+      <w:r>
+        <w:t>l be shared with other team members.</w:t>
+      </w:r>
+    </w:p>
+    <w:p>
+      <w:pPr>
+        <w:jc w:val="both"/>
+      </w:pPr>
+      <w:r>
+        <w:t>8. Strate</w:t>
+      </w:r>
+      <w:r>
+        <w:t xml:space="preserve">gies for keeping on task </w:t>
       </w:r>
       <w:r>
         <w:rPr>
@@ -811,48 +1235,272 @@
         <w:t xml:space="preserve">: </w:t>
       </w:r>
     </w:p>
-    <w:p/>
-    <w:p/>
+    <w:p>
+      <w:pPr>
+        <w:pStyle w:val="ListParagraph"/>
+        <w:numPr>
+          <w:ilvl w:val="0"/>
+          <w:numId w:val="16"/>
+        </w:numPr>
+        <w:jc w:val="both"/>
+      </w:pPr>
+      <w:r>
+        <w:t>Deadlines for each task will be given by the team leader.</w:t>
+      </w:r>
+    </w:p>
+    <w:p>
+      <w:pPr>
+        <w:pStyle w:val="ListParagraph"/>
+        <w:numPr>
+          <w:ilvl w:val="0"/>
+          <w:numId w:val="16"/>
+        </w:numPr>
+        <w:jc w:val="both"/>
+      </w:pPr>
+      <w:r>
+        <w:t>Meetings will be held twice a week or online meeting will be held to know the status of each task.</w:t>
+      </w:r>
+    </w:p>
+    <w:p>
+      <w:pPr>
+        <w:pStyle w:val="ListParagraph"/>
+        <w:numPr>
+          <w:ilvl w:val="0"/>
+          <w:numId w:val="16"/>
+        </w:numPr>
+        <w:jc w:val="both"/>
+      </w:pPr>
+      <w:r>
+        <w:t>If difficulties are</w:t>
+      </w:r>
+      <w:r>
+        <w:t xml:space="preserve"> faced by any team member then it will be pre-informed with the help of online communication.</w:t>
+      </w:r>
+    </w:p>
+    <w:p>
+      <w:pPr>
+        <w:pStyle w:val="ListParagraph"/>
+        <w:numPr>
+          <w:ilvl w:val="0"/>
+          <w:numId w:val="16"/>
+        </w:numPr>
+        <w:jc w:val="both"/>
+      </w:pPr>
+      <w:r>
+        <w:t xml:space="preserve">Microsoft Project will be used </w:t>
+      </w:r>
+      <w:r>
+        <w:t>for the management of different tasks being completed simultaneously.</w:t>
+      </w:r>
+    </w:p>
     <w:p>
       <w:pPr>
         <w:pStyle w:val="Heading2"/>
-      </w:pPr>
-      <w:r>
-        <w:lastRenderedPageBreak/>
+        <w:jc w:val="both"/>
+      </w:pPr>
+      <w:r>
         <w:t xml:space="preserve">D. Personal Accountability: </w:t>
       </w:r>
     </w:p>
     <w:p>
+      <w:pPr>
+        <w:jc w:val="both"/>
+      </w:pPr>
       <w:r>
         <w:t xml:space="preserve">1. Expected individual attendance, punctuality, and participation at all team meetings: </w:t>
       </w:r>
     </w:p>
-    <w:p/>
-    <w:p/>
-    <w:p>
+    <w:p>
+      <w:pPr>
+        <w:pStyle w:val="ListParagraph"/>
+        <w:numPr>
+          <w:ilvl w:val="0"/>
+          <w:numId w:val="17"/>
+        </w:numPr>
+        <w:jc w:val="both"/>
+      </w:pPr>
+      <w:r>
+        <w:t>Every member should be present during the team meeting</w:t>
+      </w:r>
+      <w:r>
+        <w:t xml:space="preserve"> as well as class</w:t>
+      </w:r>
+      <w:r>
+        <w:t xml:space="preserve">. </w:t>
+      </w:r>
+    </w:p>
+    <w:p>
+      <w:pPr>
+        <w:pStyle w:val="ListParagraph"/>
+        <w:numPr>
+          <w:ilvl w:val="0"/>
+          <w:numId w:val="17"/>
+        </w:numPr>
+        <w:jc w:val="both"/>
+      </w:pPr>
+      <w:r>
+        <w:t>Every team member should equally participate to reach the objective of the project.</w:t>
+      </w:r>
+    </w:p>
+    <w:p>
+      <w:pPr>
+        <w:pStyle w:val="ListParagraph"/>
+        <w:numPr>
+          <w:ilvl w:val="0"/>
+          <w:numId w:val="17"/>
+        </w:numPr>
+        <w:jc w:val="both"/>
+      </w:pPr>
+      <w:r>
+        <w:t>Absence of any member of the team is only considered when its emergency cases like accidents, medical issues etc.</w:t>
+      </w:r>
+    </w:p>
+    <w:p>
+      <w:pPr>
+        <w:jc w:val="both"/>
+      </w:pPr>
       <w:r>
         <w:t xml:space="preserve">2. Expected level of responsibility for fulfilling team assignments, timelines, and deadlines: </w:t>
       </w:r>
     </w:p>
-    <w:p/>
-    <w:p/>
-    <w:p>
+    <w:p>
+      <w:pPr>
+        <w:pStyle w:val="ListParagraph"/>
+        <w:numPr>
+          <w:ilvl w:val="0"/>
+          <w:numId w:val="18"/>
+        </w:numPr>
+        <w:jc w:val="both"/>
+      </w:pPr>
+      <w:r>
+        <w:t xml:space="preserve">Every member should </w:t>
+      </w:r>
+      <w:r>
+        <w:t>be able to complete team assignments before the deadlines.</w:t>
+      </w:r>
+    </w:p>
+    <w:p>
+      <w:pPr>
+        <w:pStyle w:val="ListParagraph"/>
+        <w:numPr>
+          <w:ilvl w:val="0"/>
+          <w:numId w:val="18"/>
+        </w:numPr>
+        <w:jc w:val="both"/>
+      </w:pPr>
+      <w:r>
+        <w:t>Team meeting will be held and the team member will check and verify whether the assigned work is completed or not.</w:t>
+      </w:r>
+    </w:p>
+    <w:p>
+      <w:pPr>
+        <w:jc w:val="both"/>
+      </w:pPr>
       <w:r>
         <w:t xml:space="preserve">3. Expected level of communication with other team members: </w:t>
       </w:r>
     </w:p>
-    <w:p/>
-    <w:p/>
-    <w:p>
-      <w:r>
-        <w:t xml:space="preserve">4. Expected level of commitment to team decisions and tasks. </w:t>
-      </w:r>
-    </w:p>
-    <w:p/>
-    <w:p/>
+    <w:p>
+      <w:pPr>
+        <w:pStyle w:val="ListParagraph"/>
+        <w:numPr>
+          <w:ilvl w:val="0"/>
+          <w:numId w:val="19"/>
+        </w:numPr>
+        <w:jc w:val="both"/>
+      </w:pPr>
+      <w:r>
+        <w:t>All members should communicate freely with the help of online communication i.e. slack or in person.</w:t>
+      </w:r>
+    </w:p>
+    <w:p>
+      <w:pPr>
+        <w:pStyle w:val="ListParagraph"/>
+        <w:numPr>
+          <w:ilvl w:val="0"/>
+          <w:numId w:val="19"/>
+        </w:numPr>
+        <w:jc w:val="both"/>
+      </w:pPr>
+      <w:r>
+        <w:t>Each member</w:t>
+      </w:r>
+      <w:r>
+        <w:t xml:space="preserve"> should feel free to ask help and share any difficulties</w:t>
+      </w:r>
+      <w:r>
+        <w:t xml:space="preserve"> with other team members. </w:t>
+      </w:r>
+    </w:p>
+    <w:p>
+      <w:pPr>
+        <w:pStyle w:val="ListParagraph"/>
+        <w:numPr>
+          <w:ilvl w:val="0"/>
+          <w:numId w:val="19"/>
+        </w:numPr>
+        <w:jc w:val="both"/>
+      </w:pPr>
+      <w:r>
+        <w:t>All meetings will have open communication so everyone will get a chance to communicate with other members.</w:t>
+      </w:r>
+    </w:p>
+    <w:p>
+      <w:pPr>
+        <w:pStyle w:val="ListParagraph"/>
+        <w:jc w:val="both"/>
+      </w:pPr>
+    </w:p>
+    <w:p>
+      <w:pPr>
+        <w:jc w:val="both"/>
+      </w:pPr>
+      <w:r>
+        <w:t xml:space="preserve">4. Expected level of </w:t>
+      </w:r>
+      <w:r>
+        <w:t>commitment</w:t>
+      </w:r>
+      <w:r>
+        <w:t xml:space="preserve"> to team decisions and tasks. </w:t>
+      </w:r>
+    </w:p>
+    <w:p>
+      <w:pPr>
+        <w:pStyle w:val="ListParagraph"/>
+        <w:numPr>
+          <w:ilvl w:val="0"/>
+          <w:numId w:val="20"/>
+        </w:numPr>
+        <w:jc w:val="both"/>
+      </w:pPr>
+      <w:r>
+        <w:t>Decisions will be made according to majority vote</w:t>
+      </w:r>
+      <w:r>
+        <w:t>s so every team member should remain</w:t>
+      </w:r>
+      <w:r>
+        <w:t xml:space="preserve"> committed to team decisions and tasks.</w:t>
+      </w:r>
+    </w:p>
+    <w:p>
+      <w:pPr>
+        <w:pStyle w:val="ListParagraph"/>
+        <w:numPr>
+          <w:ilvl w:val="0"/>
+          <w:numId w:val="20"/>
+        </w:numPr>
+        <w:jc w:val="both"/>
+      </w:pPr>
+      <w:r>
+        <w:t>If better idea emerges then it should be discussed within a group.</w:t>
+      </w:r>
+    </w:p>
     <w:p>
       <w:pPr>
         <w:pStyle w:val="Heading2"/>
+        <w:jc w:val="both"/>
       </w:pPr>
       <w:r>
         <w:t xml:space="preserve">E. Consequences of breach of contract: </w:t>
@@ -860,10 +1508,12 @@
     </w:p>
     <w:p>
       <w:pPr>
+        <w:jc w:val="both"/>
         <w:rPr>
           <w:i/>
         </w:rPr>
       </w:pPr>
+      <w:bookmarkStart w:id="0" w:name="_GoBack"/>
       <w:r>
         <w:rPr>
           <w:i/>
@@ -889,47 +1539,78 @@
         <w:t xml:space="preserve"> You will be asked to complete Peer Assessment to formally communicate effort expended by individuals, but what will you do as issues emerge?</w:t>
       </w:r>
     </w:p>
+    <w:bookmarkEnd w:id="0"/>
+    <w:p>
+      <w:pPr>
+        <w:jc w:val="both"/>
+      </w:pPr>
+      <w:r>
+        <w:t xml:space="preserve">The team member who deviates from the team contract will be kept in least priority. </w:t>
+      </w:r>
+      <w:r>
+        <w:t xml:space="preserve">If the member become contactless </w:t>
+      </w:r>
+      <w:r>
+        <w:t>for more than 48</w:t>
+      </w:r>
+      <w:r>
+        <w:t xml:space="preserve"> hours and no response is generated then the project manager will be informed.  If a team member will not complete task on time then excuses will not be given until it’s the emergency case.  </w:t>
+      </w:r>
+    </w:p>
+    <w:p>
+      <w:pPr>
+        <w:pStyle w:val="Heading2"/>
+        <w:jc w:val="both"/>
+      </w:pPr>
+      <w:r>
+        <w:lastRenderedPageBreak/>
+        <w:t xml:space="preserve">F. Certification by team members: </w:t>
+      </w:r>
+    </w:p>
+    <w:p>
+      <w:pPr>
+        <w:jc w:val="both"/>
+      </w:pPr>
+      <w:r>
+        <w:t xml:space="preserve">In appending your signatures below, you are stating that: </w:t>
+      </w:r>
+    </w:p>
+    <w:p>
+      <w:pPr>
+        <w:jc w:val="both"/>
+      </w:pPr>
+      <w:r>
+        <w:t xml:space="preserve">a) You participated in formulating the standards, roles, and procedures of this contract; </w:t>
+      </w:r>
+    </w:p>
+    <w:p>
+      <w:pPr>
+        <w:jc w:val="both"/>
+      </w:pPr>
+      <w:r>
+        <w:t xml:space="preserve">b) You have agreed to abide by these terms and conditions of this contract; </w:t>
+      </w:r>
+    </w:p>
+    <w:p>
+      <w:pPr>
+        <w:jc w:val="both"/>
+      </w:pPr>
+      <w:r>
+        <w:t xml:space="preserve">c) You understand that you will be subject to the consequences specified above and may be subject to reduction in overall grade in the event that you do not </w:t>
+      </w:r>
+      <w:r>
+        <w:t>fulfil</w:t>
+      </w:r>
+      <w:r>
+        <w:t xml:space="preserve"> the terms of this contract. </w:t>
+      </w:r>
+    </w:p>
     <w:p/>
-    <w:p/>
-    <w:p>
-      <w:pPr>
-        <w:pStyle w:val="Heading2"/>
-      </w:pPr>
-      <w:r>
-        <w:t xml:space="preserve">F. Certification by team members: </w:t>
-      </w:r>
-    </w:p>
-    <w:p>
-      <w:r>
-        <w:t xml:space="preserve">In appending your signatures below, you are stating that: </w:t>
-      </w:r>
-    </w:p>
-    <w:p>
-      <w:r>
-        <w:t xml:space="preserve">a) You participated in formulating the standards, roles, and procedures of this contract; </w:t>
-      </w:r>
-    </w:p>
-    <w:p>
-      <w:r>
-        <w:t xml:space="preserve">b) You have agreed to abide by these terms and conditions of this contract; </w:t>
-      </w:r>
-    </w:p>
-    <w:p>
-      <w:r>
-        <w:t xml:space="preserve">c) You understand that you will be subject to the consequences specified above and may be subject to reduction in overall grade in the event that you do not </w:t>
-      </w:r>
-      <w:r>
-        <w:t>fulfil</w:t>
-      </w:r>
-      <w:r>
-        <w:t xml:space="preserve"> the terms of this contract. </w:t>
-      </w:r>
-    </w:p>
     <w:tbl>
       <w:tblPr>
         <w:tblStyle w:val="TableGrid"/>
         <w:tblW w:w="0" w:type="auto"/>
-        <w:tblLook w:val="04A0" w:firstRow="1" w:lastRow="0" w:firstColumn="1" w:lastColumn="0" w:noHBand="0" w:noVBand="1"/>
+        <w:tblLook w:val="04A0"/>
       </w:tblPr>
       <w:tblGrid>
         <w:gridCol w:w="1129"/>
@@ -956,9 +1637,19 @@
             </w:tcBorders>
           </w:tcPr>
           <w:p>
-            <w:r>
-              <w:t>Prasanna Shrestha</w:t>
-            </w:r>
+            <w:proofErr w:type="spellStart"/>
+            <w:r>
+              <w:t>Prasanna</w:t>
+            </w:r>
+            <w:proofErr w:type="spellEnd"/>
+            <w:r>
+              <w:t xml:space="preserve"> </w:t>
+            </w:r>
+            <w:proofErr w:type="spellStart"/>
+            <w:r>
+              <w:t>Shrestha</w:t>
+            </w:r>
+            <w:proofErr w:type="spellEnd"/>
           </w:p>
           <w:p/>
         </w:tc>
@@ -1030,7 +1721,11 @@
               <w:bottom w:val="single" w:sz="4" w:space="0" w:color="auto"/>
             </w:tcBorders>
           </w:tcPr>
-          <w:p/>
+          <w:p>
+            <w:r>
+              <w:t>2020-02-26</w:t>
+            </w:r>
+          </w:p>
         </w:tc>
       </w:tr>
       <w:tr>
@@ -1052,9 +1747,19 @@
             </w:tcBorders>
           </w:tcPr>
           <w:p>
-            <w:r>
-              <w:t>Sakriya Bajracharya</w:t>
-            </w:r>
+            <w:proofErr w:type="spellStart"/>
+            <w:r>
+              <w:t>Sakriya</w:t>
+            </w:r>
+            <w:proofErr w:type="spellEnd"/>
+            <w:r>
+              <w:t xml:space="preserve"> </w:t>
+            </w:r>
+            <w:proofErr w:type="spellStart"/>
+            <w:r>
+              <w:t>Bajracharya</w:t>
+            </w:r>
+            <w:proofErr w:type="spellEnd"/>
           </w:p>
           <w:p/>
         </w:tc>
@@ -1125,7 +1830,11 @@
               <w:top w:val="single" w:sz="4" w:space="0" w:color="auto"/>
             </w:tcBorders>
           </w:tcPr>
-          <w:p/>
+          <w:p>
+            <w:r>
+              <w:t>2020-02-26</w:t>
+            </w:r>
+          </w:p>
         </w:tc>
       </w:tr>
       <w:tr>
@@ -1147,19 +1856,9 @@
             </w:tcBorders>
           </w:tcPr>
           <w:p>
-            <w:proofErr w:type="spellStart"/>
-            <w:r>
-              <w:t>Sujan</w:t>
-            </w:r>
-            <w:proofErr w:type="spellEnd"/>
-            <w:r>
-              <w:t xml:space="preserve"> </w:t>
-            </w:r>
-            <w:proofErr w:type="spellStart"/>
-            <w:r>
-              <w:t>Pariyar</w:t>
-            </w:r>
-            <w:proofErr w:type="spellEnd"/>
+            <w:r>
+              <w:t>Sujan Pariyar</w:t>
+            </w:r>
           </w:p>
           <w:p/>
         </w:tc>
@@ -1229,7 +1928,11 @@
               <w:bottom w:val="single" w:sz="4" w:space="0" w:color="auto"/>
             </w:tcBorders>
           </w:tcPr>
-          <w:p/>
+          <w:p>
+            <w:r>
+              <w:t>2020-02-26</w:t>
+            </w:r>
+          </w:p>
         </w:tc>
       </w:tr>
       <w:tr>
@@ -1239,7 +1942,6 @@
           </w:tcPr>
           <w:p>
             <w:r>
-              <w:lastRenderedPageBreak/>
               <w:t>Name</w:t>
             </w:r>
           </w:p>
@@ -1253,8 +1955,13 @@
           </w:tcPr>
           <w:p>
             <w:r>
-              <w:t>Swastika Adhikari</w:t>
-            </w:r>
+              <w:t xml:space="preserve">Swastika </w:t>
+            </w:r>
+            <w:proofErr w:type="spellStart"/>
+            <w:r>
+              <w:t>Adhikari</w:t>
+            </w:r>
+            <w:proofErr w:type="spellEnd"/>
           </w:p>
           <w:p/>
         </w:tc>
@@ -1326,7 +2033,11 @@
               <w:bottom w:val="single" w:sz="4" w:space="0" w:color="auto"/>
             </w:tcBorders>
           </w:tcPr>
-          <w:p/>
+          <w:p>
+            <w:r>
+              <w:t>2020-02-26</w:t>
+            </w:r>
+          </w:p>
         </w:tc>
       </w:tr>
       <w:tr>
@@ -1348,9 +2059,19 @@
             </w:tcBorders>
           </w:tcPr>
           <w:p>
-            <w:r>
-              <w:t>Utsav Sapkota</w:t>
-            </w:r>
+            <w:proofErr w:type="spellStart"/>
+            <w:r>
+              <w:t>Utsav</w:t>
+            </w:r>
+            <w:proofErr w:type="spellEnd"/>
+            <w:r>
+              <w:t xml:space="preserve"> </w:t>
+            </w:r>
+            <w:proofErr w:type="spellStart"/>
+            <w:r>
+              <w:t>Sapkota</w:t>
+            </w:r>
+            <w:proofErr w:type="spellEnd"/>
           </w:p>
           <w:p/>
         </w:tc>
@@ -1417,13 +2138,14 @@
               <w:top w:val="single" w:sz="4" w:space="0" w:color="auto"/>
             </w:tcBorders>
           </w:tcPr>
-          <w:p/>
+          <w:p>
+            <w:r>
+              <w:t>2020-02-26</w:t>
+            </w:r>
+          </w:p>
         </w:tc>
       </w:tr>
     </w:tbl>
-    <w:p/>
-    <w:p/>
-    <w:p/>
     <w:p/>
     <w:p>
       <w:r>
@@ -1440,7 +2162,7 @@
       <w:tblPr>
         <w:tblStyle w:val="TableGrid"/>
         <w:tblW w:w="0" w:type="auto"/>
-        <w:tblLook w:val="04A0" w:firstRow="1" w:lastRow="0" w:firstColumn="1" w:lastColumn="0" w:noHBand="0" w:noVBand="1"/>
+        <w:tblLook w:val="04A0"/>
       </w:tblPr>
       <w:tblGrid>
         <w:gridCol w:w="1129"/>
@@ -1467,8 +2189,21 @@
             </w:tcBorders>
           </w:tcPr>
           <w:p>
-            <w:r>
-              <w:t>Arun Lal Joshi</w:t>
+            <w:proofErr w:type="spellStart"/>
+            <w:r>
+              <w:t>Arun</w:t>
+            </w:r>
+            <w:proofErr w:type="spellEnd"/>
+            <w:r>
+              <w:t xml:space="preserve"> </w:t>
+            </w:r>
+            <w:proofErr w:type="spellStart"/>
+            <w:r>
+              <w:t>Lal</w:t>
+            </w:r>
+            <w:proofErr w:type="spellEnd"/>
+            <w:r>
+              <w:t xml:space="preserve"> Joshi</w:t>
             </w:r>
           </w:p>
           <w:p/>
@@ -1538,7 +2273,11 @@
               <w:bottom w:val="single" w:sz="4" w:space="0" w:color="auto"/>
             </w:tcBorders>
           </w:tcPr>
-          <w:p/>
+          <w:p>
+            <w:r>
+              <w:t>2020-02-26</w:t>
+            </w:r>
+          </w:p>
         </w:tc>
       </w:tr>
       <w:tr>
@@ -1600,7 +2339,11 @@
           <w:tcPr>
             <w:tcW w:w="2254" w:type="dxa"/>
           </w:tcPr>
-          <w:p/>
+          <w:p>
+            <w:r>
+              <w:t>2020-02-26</w:t>
+            </w:r>
+          </w:p>
         </w:tc>
       </w:tr>
     </w:tbl>
@@ -1621,8 +2364,460 @@
 </file>
 
 <file path=word/numbering.xml><?xml version="1.0" encoding="utf-8"?>
-<w:numbering xmlns:wpc="http://schemas.microsoft.com/office/word/2010/wordprocessingCanvas" xmlns:cx="http://schemas.microsoft.com/office/drawing/2014/chartex" xmlns:cx1="http://schemas.microsoft.com/office/drawing/2015/9/8/chartex" xmlns:cx2="http://schemas.microsoft.com/office/drawing/2015/10/21/chartex" xmlns:cx3="http://schemas.microsoft.com/office/drawing/2016/5/9/chartex" xmlns:cx4="http://schemas.microsoft.com/office/drawing/2016/5/10/chartex" xmlns:cx5="http://schemas.microsoft.com/office/drawing/2016/5/11/chartex" xmlns:cx6="http://schemas.microsoft.com/office/drawing/2016/5/12/chartex" xmlns:cx7="http://schemas.microsoft.com/office/drawing/2016/5/13/chartex" xmlns:cx8="http://schemas.microsoft.com/office/drawing/2016/5/14/chartex" xmlns:mc="http://schemas.openxmlformats.org/markup-compatibility/2006" xmlns:aink="http://schemas.microsoft.com/office/drawing/2016/ink" xmlns:am3d="http://schemas.microsoft.com/office/drawing/2017/model3d" xmlns:o="urn:schemas-microsoft-com:office:office" xmlns:r="http://schemas.openxmlformats.org/officeDocument/2006/relationships" xmlns:m="http://schemas.openxmlformats.org/officeDocument/2006/math" xmlns:v="urn:schemas-microsoft-com:vml" xmlns:wp14="http://schemas.microsoft.com/office/word/2010/wordprocessingDrawing" xmlns:wp="http://schemas.openxmlformats.org/drawingml/2006/wordprocessingDrawing" xmlns:w10="urn:schemas-microsoft-com:office:word" xmlns:w="http://schemas.openxmlformats.org/wordprocessingml/2006/main" xmlns:w14="http://schemas.microsoft.com/office/word/2010/wordml" xmlns:w15="http://schemas.microsoft.com/office/word/2012/wordml" xmlns:w16cid="http://schemas.microsoft.com/office/word/2016/wordml/cid" xmlns:w16se="http://schemas.microsoft.com/office/word/2015/wordml/symex" xmlns:wpg="http://schemas.microsoft.com/office/word/2010/wordprocessingGroup" xmlns:wpi="http://schemas.microsoft.com/office/word/2010/wordprocessingInk" xmlns:wne="http://schemas.microsoft.com/office/word/2006/wordml" xmlns:wps="http://schemas.microsoft.com/office/word/2010/wordprocessingShape" mc:Ignorable="w14 w15 w16se w16cid wp14">
-  <w:abstractNum w:abstractNumId="0" w15:restartNumberingAfterBreak="0">
+<w:numbering xmlns:ve="http://schemas.openxmlformats.org/markup-compatibility/2006" xmlns:o="urn:schemas-microsoft-com:office:office" xmlns:r="http://schemas.openxmlformats.org/officeDocument/2006/relationships" xmlns:m="http://schemas.openxmlformats.org/officeDocument/2006/math" xmlns:v="urn:schemas-microsoft-com:vml" xmlns:wp="http://schemas.openxmlformats.org/drawingml/2006/wordprocessingDrawing" xmlns:w10="urn:schemas-microsoft-com:office:word" xmlns:w="http://schemas.openxmlformats.org/wordprocessingml/2006/main" xmlns:wne="http://schemas.microsoft.com/office/word/2006/wordml">
+  <w:abstractNum w:abstractNumId="0">
+    <w:nsid w:val="028274EB"/>
+    <w:multiLevelType w:val="hybridMultilevel"/>
+    <w:tmpl w:val="4ADAFFAA"/>
+    <w:lvl w:ilvl="0" w:tplc="04090001">
+      <w:start w:val="1"/>
+      <w:numFmt w:val="bullet"/>
+      <w:lvlText w:val=""/>
+      <w:lvlJc w:val="left"/>
+      <w:pPr>
+        <w:ind w:left="720" w:hanging="360"/>
+      </w:pPr>
+      <w:rPr>
+        <w:rFonts w:ascii="Symbol" w:hAnsi="Symbol" w:hint="default"/>
+      </w:rPr>
+    </w:lvl>
+    <w:lvl w:ilvl="1" w:tplc="04090003" w:tentative="1">
+      <w:start w:val="1"/>
+      <w:numFmt w:val="bullet"/>
+      <w:lvlText w:val="o"/>
+      <w:lvlJc w:val="left"/>
+      <w:pPr>
+        <w:ind w:left="1440" w:hanging="360"/>
+      </w:pPr>
+      <w:rPr>
+        <w:rFonts w:ascii="Courier New" w:hAnsi="Courier New" w:cs="Courier New" w:hint="default"/>
+      </w:rPr>
+    </w:lvl>
+    <w:lvl w:ilvl="2" w:tplc="04090005" w:tentative="1">
+      <w:start w:val="1"/>
+      <w:numFmt w:val="bullet"/>
+      <w:lvlText w:val=""/>
+      <w:lvlJc w:val="left"/>
+      <w:pPr>
+        <w:ind w:left="2160" w:hanging="360"/>
+      </w:pPr>
+      <w:rPr>
+        <w:rFonts w:ascii="Wingdings" w:hAnsi="Wingdings" w:hint="default"/>
+      </w:rPr>
+    </w:lvl>
+    <w:lvl w:ilvl="3" w:tplc="04090001" w:tentative="1">
+      <w:start w:val="1"/>
+      <w:numFmt w:val="bullet"/>
+      <w:lvlText w:val=""/>
+      <w:lvlJc w:val="left"/>
+      <w:pPr>
+        <w:ind w:left="2880" w:hanging="360"/>
+      </w:pPr>
+      <w:rPr>
+        <w:rFonts w:ascii="Symbol" w:hAnsi="Symbol" w:hint="default"/>
+      </w:rPr>
+    </w:lvl>
+    <w:lvl w:ilvl="4" w:tplc="04090003" w:tentative="1">
+      <w:start w:val="1"/>
+      <w:numFmt w:val="bullet"/>
+      <w:lvlText w:val="o"/>
+      <w:lvlJc w:val="left"/>
+      <w:pPr>
+        <w:ind w:left="3600" w:hanging="360"/>
+      </w:pPr>
+      <w:rPr>
+        <w:rFonts w:ascii="Courier New" w:hAnsi="Courier New" w:cs="Courier New" w:hint="default"/>
+      </w:rPr>
+    </w:lvl>
+    <w:lvl w:ilvl="5" w:tplc="04090005" w:tentative="1">
+      <w:start w:val="1"/>
+      <w:numFmt w:val="bullet"/>
+      <w:lvlText w:val=""/>
+      <w:lvlJc w:val="left"/>
+      <w:pPr>
+        <w:ind w:left="4320" w:hanging="360"/>
+      </w:pPr>
+      <w:rPr>
+        <w:rFonts w:ascii="Wingdings" w:hAnsi="Wingdings" w:hint="default"/>
+      </w:rPr>
+    </w:lvl>
+    <w:lvl w:ilvl="6" w:tplc="04090001" w:tentative="1">
+      <w:start w:val="1"/>
+      <w:numFmt w:val="bullet"/>
+      <w:lvlText w:val=""/>
+      <w:lvlJc w:val="left"/>
+      <w:pPr>
+        <w:ind w:left="5040" w:hanging="360"/>
+      </w:pPr>
+      <w:rPr>
+        <w:rFonts w:ascii="Symbol" w:hAnsi="Symbol" w:hint="default"/>
+      </w:rPr>
+    </w:lvl>
+    <w:lvl w:ilvl="7" w:tplc="04090003" w:tentative="1">
+      <w:start w:val="1"/>
+      <w:numFmt w:val="bullet"/>
+      <w:lvlText w:val="o"/>
+      <w:lvlJc w:val="left"/>
+      <w:pPr>
+        <w:ind w:left="5760" w:hanging="360"/>
+      </w:pPr>
+      <w:rPr>
+        <w:rFonts w:ascii="Courier New" w:hAnsi="Courier New" w:cs="Courier New" w:hint="default"/>
+      </w:rPr>
+    </w:lvl>
+    <w:lvl w:ilvl="8" w:tplc="04090005" w:tentative="1">
+      <w:start w:val="1"/>
+      <w:numFmt w:val="bullet"/>
+      <w:lvlText w:val=""/>
+      <w:lvlJc w:val="left"/>
+      <w:pPr>
+        <w:ind w:left="6480" w:hanging="360"/>
+      </w:pPr>
+      <w:rPr>
+        <w:rFonts w:ascii="Wingdings" w:hAnsi="Wingdings" w:hint="default"/>
+      </w:rPr>
+    </w:lvl>
+  </w:abstractNum>
+  <w:abstractNum w:abstractNumId="1">
+    <w:nsid w:val="05926F24"/>
+    <w:multiLevelType w:val="hybridMultilevel"/>
+    <w:tmpl w:val="02745522"/>
+    <w:lvl w:ilvl="0" w:tplc="04090001">
+      <w:start w:val="1"/>
+      <w:numFmt w:val="bullet"/>
+      <w:lvlText w:val=""/>
+      <w:lvlJc w:val="left"/>
+      <w:pPr>
+        <w:ind w:left="720" w:hanging="360"/>
+      </w:pPr>
+      <w:rPr>
+        <w:rFonts w:ascii="Symbol" w:hAnsi="Symbol" w:hint="default"/>
+      </w:rPr>
+    </w:lvl>
+    <w:lvl w:ilvl="1" w:tplc="04090003" w:tentative="1">
+      <w:start w:val="1"/>
+      <w:numFmt w:val="bullet"/>
+      <w:lvlText w:val="o"/>
+      <w:lvlJc w:val="left"/>
+      <w:pPr>
+        <w:ind w:left="1440" w:hanging="360"/>
+      </w:pPr>
+      <w:rPr>
+        <w:rFonts w:ascii="Courier New" w:hAnsi="Courier New" w:cs="Courier New" w:hint="default"/>
+      </w:rPr>
+    </w:lvl>
+    <w:lvl w:ilvl="2" w:tplc="04090005" w:tentative="1">
+      <w:start w:val="1"/>
+      <w:numFmt w:val="bullet"/>
+      <w:lvlText w:val=""/>
+      <w:lvlJc w:val="left"/>
+      <w:pPr>
+        <w:ind w:left="2160" w:hanging="360"/>
+      </w:pPr>
+      <w:rPr>
+        <w:rFonts w:ascii="Wingdings" w:hAnsi="Wingdings" w:hint="default"/>
+      </w:rPr>
+    </w:lvl>
+    <w:lvl w:ilvl="3" w:tplc="04090001" w:tentative="1">
+      <w:start w:val="1"/>
+      <w:numFmt w:val="bullet"/>
+      <w:lvlText w:val=""/>
+      <w:lvlJc w:val="left"/>
+      <w:pPr>
+        <w:ind w:left="2880" w:hanging="360"/>
+      </w:pPr>
+      <w:rPr>
+        <w:rFonts w:ascii="Symbol" w:hAnsi="Symbol" w:hint="default"/>
+      </w:rPr>
+    </w:lvl>
+    <w:lvl w:ilvl="4" w:tplc="04090003" w:tentative="1">
+      <w:start w:val="1"/>
+      <w:numFmt w:val="bullet"/>
+      <w:lvlText w:val="o"/>
+      <w:lvlJc w:val="left"/>
+      <w:pPr>
+        <w:ind w:left="3600" w:hanging="360"/>
+      </w:pPr>
+      <w:rPr>
+        <w:rFonts w:ascii="Courier New" w:hAnsi="Courier New" w:cs="Courier New" w:hint="default"/>
+      </w:rPr>
+    </w:lvl>
+    <w:lvl w:ilvl="5" w:tplc="04090005" w:tentative="1">
+      <w:start w:val="1"/>
+      <w:numFmt w:val="bullet"/>
+      <w:lvlText w:val=""/>
+      <w:lvlJc w:val="left"/>
+      <w:pPr>
+        <w:ind w:left="4320" w:hanging="360"/>
+      </w:pPr>
+      <w:rPr>
+        <w:rFonts w:ascii="Wingdings" w:hAnsi="Wingdings" w:hint="default"/>
+      </w:rPr>
+    </w:lvl>
+    <w:lvl w:ilvl="6" w:tplc="04090001" w:tentative="1">
+      <w:start w:val="1"/>
+      <w:numFmt w:val="bullet"/>
+      <w:lvlText w:val=""/>
+      <w:lvlJc w:val="left"/>
+      <w:pPr>
+        <w:ind w:left="5040" w:hanging="360"/>
+      </w:pPr>
+      <w:rPr>
+        <w:rFonts w:ascii="Symbol" w:hAnsi="Symbol" w:hint="default"/>
+      </w:rPr>
+    </w:lvl>
+    <w:lvl w:ilvl="7" w:tplc="04090003" w:tentative="1">
+      <w:start w:val="1"/>
+      <w:numFmt w:val="bullet"/>
+      <w:lvlText w:val="o"/>
+      <w:lvlJc w:val="left"/>
+      <w:pPr>
+        <w:ind w:left="5760" w:hanging="360"/>
+      </w:pPr>
+      <w:rPr>
+        <w:rFonts w:ascii="Courier New" w:hAnsi="Courier New" w:cs="Courier New" w:hint="default"/>
+      </w:rPr>
+    </w:lvl>
+    <w:lvl w:ilvl="8" w:tplc="04090005" w:tentative="1">
+      <w:start w:val="1"/>
+      <w:numFmt w:val="bullet"/>
+      <w:lvlText w:val=""/>
+      <w:lvlJc w:val="left"/>
+      <w:pPr>
+        <w:ind w:left="6480" w:hanging="360"/>
+      </w:pPr>
+      <w:rPr>
+        <w:rFonts w:ascii="Wingdings" w:hAnsi="Wingdings" w:hint="default"/>
+      </w:rPr>
+    </w:lvl>
+  </w:abstractNum>
+  <w:abstractNum w:abstractNumId="2">
+    <w:nsid w:val="08BA6FE5"/>
+    <w:multiLevelType w:val="hybridMultilevel"/>
+    <w:tmpl w:val="EEA4987E"/>
+    <w:lvl w:ilvl="0" w:tplc="04090001">
+      <w:start w:val="1"/>
+      <w:numFmt w:val="bullet"/>
+      <w:lvlText w:val=""/>
+      <w:lvlJc w:val="left"/>
+      <w:pPr>
+        <w:ind w:left="720" w:hanging="360"/>
+      </w:pPr>
+      <w:rPr>
+        <w:rFonts w:ascii="Symbol" w:hAnsi="Symbol" w:hint="default"/>
+      </w:rPr>
+    </w:lvl>
+    <w:lvl w:ilvl="1" w:tplc="04090003" w:tentative="1">
+      <w:start w:val="1"/>
+      <w:numFmt w:val="bullet"/>
+      <w:lvlText w:val="o"/>
+      <w:lvlJc w:val="left"/>
+      <w:pPr>
+        <w:ind w:left="1440" w:hanging="360"/>
+      </w:pPr>
+      <w:rPr>
+        <w:rFonts w:ascii="Courier New" w:hAnsi="Courier New" w:cs="Courier New" w:hint="default"/>
+      </w:rPr>
+    </w:lvl>
+    <w:lvl w:ilvl="2" w:tplc="04090005" w:tentative="1">
+      <w:start w:val="1"/>
+      <w:numFmt w:val="bullet"/>
+      <w:lvlText w:val=""/>
+      <w:lvlJc w:val="left"/>
+      <w:pPr>
+        <w:ind w:left="2160" w:hanging="360"/>
+      </w:pPr>
+      <w:rPr>
+        <w:rFonts w:ascii="Wingdings" w:hAnsi="Wingdings" w:hint="default"/>
+      </w:rPr>
+    </w:lvl>
+    <w:lvl w:ilvl="3" w:tplc="04090001" w:tentative="1">
+      <w:start w:val="1"/>
+      <w:numFmt w:val="bullet"/>
+      <w:lvlText w:val=""/>
+      <w:lvlJc w:val="left"/>
+      <w:pPr>
+        <w:ind w:left="2880" w:hanging="360"/>
+      </w:pPr>
+      <w:rPr>
+        <w:rFonts w:ascii="Symbol" w:hAnsi="Symbol" w:hint="default"/>
+      </w:rPr>
+    </w:lvl>
+    <w:lvl w:ilvl="4" w:tplc="04090003" w:tentative="1">
+      <w:start w:val="1"/>
+      <w:numFmt w:val="bullet"/>
+      <w:lvlText w:val="o"/>
+      <w:lvlJc w:val="left"/>
+      <w:pPr>
+        <w:ind w:left="3600" w:hanging="360"/>
+      </w:pPr>
+      <w:rPr>
+        <w:rFonts w:ascii="Courier New" w:hAnsi="Courier New" w:cs="Courier New" w:hint="default"/>
+      </w:rPr>
+    </w:lvl>
+    <w:lvl w:ilvl="5" w:tplc="04090005" w:tentative="1">
+      <w:start w:val="1"/>
+      <w:numFmt w:val="bullet"/>
+      <w:lvlText w:val=""/>
+      <w:lvlJc w:val="left"/>
+      <w:pPr>
+        <w:ind w:left="4320" w:hanging="360"/>
+      </w:pPr>
+      <w:rPr>
+        <w:rFonts w:ascii="Wingdings" w:hAnsi="Wingdings" w:hint="default"/>
+      </w:rPr>
+    </w:lvl>
+    <w:lvl w:ilvl="6" w:tplc="04090001" w:tentative="1">
+      <w:start w:val="1"/>
+      <w:numFmt w:val="bullet"/>
+      <w:lvlText w:val=""/>
+      <w:lvlJc w:val="left"/>
+      <w:pPr>
+        <w:ind w:left="5040" w:hanging="360"/>
+      </w:pPr>
+      <w:rPr>
+        <w:rFonts w:ascii="Symbol" w:hAnsi="Symbol" w:hint="default"/>
+      </w:rPr>
+    </w:lvl>
+    <w:lvl w:ilvl="7" w:tplc="04090003" w:tentative="1">
+      <w:start w:val="1"/>
+      <w:numFmt w:val="bullet"/>
+      <w:lvlText w:val="o"/>
+      <w:lvlJc w:val="left"/>
+      <w:pPr>
+        <w:ind w:left="5760" w:hanging="360"/>
+      </w:pPr>
+      <w:rPr>
+        <w:rFonts w:ascii="Courier New" w:hAnsi="Courier New" w:cs="Courier New" w:hint="default"/>
+      </w:rPr>
+    </w:lvl>
+    <w:lvl w:ilvl="8" w:tplc="04090005" w:tentative="1">
+      <w:start w:val="1"/>
+      <w:numFmt w:val="bullet"/>
+      <w:lvlText w:val=""/>
+      <w:lvlJc w:val="left"/>
+      <w:pPr>
+        <w:ind w:left="6480" w:hanging="360"/>
+      </w:pPr>
+      <w:rPr>
+        <w:rFonts w:ascii="Wingdings" w:hAnsi="Wingdings" w:hint="default"/>
+      </w:rPr>
+    </w:lvl>
+  </w:abstractNum>
+  <w:abstractNum w:abstractNumId="3">
+    <w:nsid w:val="0E7F4D75"/>
+    <w:multiLevelType w:val="hybridMultilevel"/>
+    <w:tmpl w:val="80D25958"/>
+    <w:lvl w:ilvl="0" w:tplc="04090001">
+      <w:start w:val="1"/>
+      <w:numFmt w:val="bullet"/>
+      <w:lvlText w:val=""/>
+      <w:lvlJc w:val="left"/>
+      <w:pPr>
+        <w:ind w:left="720" w:hanging="360"/>
+      </w:pPr>
+      <w:rPr>
+        <w:rFonts w:ascii="Symbol" w:hAnsi="Symbol" w:hint="default"/>
+      </w:rPr>
+    </w:lvl>
+    <w:lvl w:ilvl="1" w:tplc="04090003" w:tentative="1">
+      <w:start w:val="1"/>
+      <w:numFmt w:val="bullet"/>
+      <w:lvlText w:val="o"/>
+      <w:lvlJc w:val="left"/>
+      <w:pPr>
+        <w:ind w:left="1440" w:hanging="360"/>
+      </w:pPr>
+      <w:rPr>
+        <w:rFonts w:ascii="Courier New" w:hAnsi="Courier New" w:cs="Courier New" w:hint="default"/>
+      </w:rPr>
+    </w:lvl>
+    <w:lvl w:ilvl="2" w:tplc="04090005" w:tentative="1">
+      <w:start w:val="1"/>
+      <w:numFmt w:val="bullet"/>
+      <w:lvlText w:val=""/>
+      <w:lvlJc w:val="left"/>
+      <w:pPr>
+        <w:ind w:left="2160" w:hanging="360"/>
+      </w:pPr>
+      <w:rPr>
+        <w:rFonts w:ascii="Wingdings" w:hAnsi="Wingdings" w:hint="default"/>
+      </w:rPr>
+    </w:lvl>
+    <w:lvl w:ilvl="3" w:tplc="04090001" w:tentative="1">
+      <w:start w:val="1"/>
+      <w:numFmt w:val="bullet"/>
+      <w:lvlText w:val=""/>
+      <w:lvlJc w:val="left"/>
+      <w:pPr>
+        <w:ind w:left="2880" w:hanging="360"/>
+      </w:pPr>
+      <w:rPr>
+        <w:rFonts w:ascii="Symbol" w:hAnsi="Symbol" w:hint="default"/>
+      </w:rPr>
+    </w:lvl>
+    <w:lvl w:ilvl="4" w:tplc="04090003" w:tentative="1">
+      <w:start w:val="1"/>
+      <w:numFmt w:val="bullet"/>
+      <w:lvlText w:val="o"/>
+      <w:lvlJc w:val="left"/>
+      <w:pPr>
+        <w:ind w:left="3600" w:hanging="360"/>
+      </w:pPr>
+      <w:rPr>
+        <w:rFonts w:ascii="Courier New" w:hAnsi="Courier New" w:cs="Courier New" w:hint="default"/>
+      </w:rPr>
+    </w:lvl>
+    <w:lvl w:ilvl="5" w:tplc="04090005" w:tentative="1">
+      <w:start w:val="1"/>
+      <w:numFmt w:val="bullet"/>
+      <w:lvlText w:val=""/>
+      <w:lvlJc w:val="left"/>
+      <w:pPr>
+        <w:ind w:left="4320" w:hanging="360"/>
+      </w:pPr>
+      <w:rPr>
+        <w:rFonts w:ascii="Wingdings" w:hAnsi="Wingdings" w:hint="default"/>
+      </w:rPr>
+    </w:lvl>
+    <w:lvl w:ilvl="6" w:tplc="04090001" w:tentative="1">
+      <w:start w:val="1"/>
+      <w:numFmt w:val="bullet"/>
+      <w:lvlText w:val=""/>
+      <w:lvlJc w:val="left"/>
+      <w:pPr>
+        <w:ind w:left="5040" w:hanging="360"/>
+      </w:pPr>
+      <w:rPr>
+        <w:rFonts w:ascii="Symbol" w:hAnsi="Symbol" w:hint="default"/>
+      </w:rPr>
+    </w:lvl>
+    <w:lvl w:ilvl="7" w:tplc="04090003" w:tentative="1">
+      <w:start w:val="1"/>
+      <w:numFmt w:val="bullet"/>
+      <w:lvlText w:val="o"/>
+      <w:lvlJc w:val="left"/>
+      <w:pPr>
+        <w:ind w:left="5760" w:hanging="360"/>
+      </w:pPr>
+      <w:rPr>
+        <w:rFonts w:ascii="Courier New" w:hAnsi="Courier New" w:cs="Courier New" w:hint="default"/>
+      </w:rPr>
+    </w:lvl>
+    <w:lvl w:ilvl="8" w:tplc="04090005" w:tentative="1">
+      <w:start w:val="1"/>
+      <w:numFmt w:val="bullet"/>
+      <w:lvlText w:val=""/>
+      <w:lvlJc w:val="left"/>
+      <w:pPr>
+        <w:ind w:left="6480" w:hanging="360"/>
+      </w:pPr>
+      <w:rPr>
+        <w:rFonts w:ascii="Wingdings" w:hAnsi="Wingdings" w:hint="default"/>
+      </w:rPr>
+    </w:lvl>
+  </w:abstractNum>
+  <w:abstractNum w:abstractNumId="4">
     <w:nsid w:val="1D312218"/>
     <w:multiLevelType w:val="hybridMultilevel"/>
     <w:tmpl w:val="42309B04"/>
@@ -1738,7 +2933,432 @@
       </w:rPr>
     </w:lvl>
   </w:abstractNum>
-  <w:abstractNum w:abstractNumId="1" w15:restartNumberingAfterBreak="0">
+  <w:abstractNum w:abstractNumId="5">
+    <w:nsid w:val="202F5E46"/>
+    <w:multiLevelType w:val="hybridMultilevel"/>
+    <w:tmpl w:val="DF684F02"/>
+    <w:lvl w:ilvl="0" w:tplc="04090001">
+      <w:start w:val="1"/>
+      <w:numFmt w:val="bullet"/>
+      <w:lvlText w:val=""/>
+      <w:lvlJc w:val="left"/>
+      <w:pPr>
+        <w:ind w:left="720" w:hanging="360"/>
+      </w:pPr>
+      <w:rPr>
+        <w:rFonts w:ascii="Symbol" w:hAnsi="Symbol" w:hint="default"/>
+      </w:rPr>
+    </w:lvl>
+    <w:lvl w:ilvl="1" w:tplc="04090003" w:tentative="1">
+      <w:start w:val="1"/>
+      <w:numFmt w:val="bullet"/>
+      <w:lvlText w:val="o"/>
+      <w:lvlJc w:val="left"/>
+      <w:pPr>
+        <w:ind w:left="1440" w:hanging="360"/>
+      </w:pPr>
+      <w:rPr>
+        <w:rFonts w:ascii="Courier New" w:hAnsi="Courier New" w:cs="Courier New" w:hint="default"/>
+      </w:rPr>
+    </w:lvl>
+    <w:lvl w:ilvl="2" w:tplc="04090005" w:tentative="1">
+      <w:start w:val="1"/>
+      <w:numFmt w:val="bullet"/>
+      <w:lvlText w:val=""/>
+      <w:lvlJc w:val="left"/>
+      <w:pPr>
+        <w:ind w:left="2160" w:hanging="360"/>
+      </w:pPr>
+      <w:rPr>
+        <w:rFonts w:ascii="Wingdings" w:hAnsi="Wingdings" w:hint="default"/>
+      </w:rPr>
+    </w:lvl>
+    <w:lvl w:ilvl="3" w:tplc="04090001" w:tentative="1">
+      <w:start w:val="1"/>
+      <w:numFmt w:val="bullet"/>
+      <w:lvlText w:val=""/>
+      <w:lvlJc w:val="left"/>
+      <w:pPr>
+        <w:ind w:left="2880" w:hanging="360"/>
+      </w:pPr>
+      <w:rPr>
+        <w:rFonts w:ascii="Symbol" w:hAnsi="Symbol" w:hint="default"/>
+      </w:rPr>
+    </w:lvl>
+    <w:lvl w:ilvl="4" w:tplc="04090003" w:tentative="1">
+      <w:start w:val="1"/>
+      <w:numFmt w:val="bullet"/>
+      <w:lvlText w:val="o"/>
+      <w:lvlJc w:val="left"/>
+      <w:pPr>
+        <w:ind w:left="3600" w:hanging="360"/>
+      </w:pPr>
+      <w:rPr>
+        <w:rFonts w:ascii="Courier New" w:hAnsi="Courier New" w:cs="Courier New" w:hint="default"/>
+      </w:rPr>
+    </w:lvl>
+    <w:lvl w:ilvl="5" w:tplc="04090005" w:tentative="1">
+      <w:start w:val="1"/>
+      <w:numFmt w:val="bullet"/>
+      <w:lvlText w:val=""/>
+      <w:lvlJc w:val="left"/>
+      <w:pPr>
+        <w:ind w:left="4320" w:hanging="360"/>
+      </w:pPr>
+      <w:rPr>
+        <w:rFonts w:ascii="Wingdings" w:hAnsi="Wingdings" w:hint="default"/>
+      </w:rPr>
+    </w:lvl>
+    <w:lvl w:ilvl="6" w:tplc="04090001" w:tentative="1">
+      <w:start w:val="1"/>
+      <w:numFmt w:val="bullet"/>
+      <w:lvlText w:val=""/>
+      <w:lvlJc w:val="left"/>
+      <w:pPr>
+        <w:ind w:left="5040" w:hanging="360"/>
+      </w:pPr>
+      <w:rPr>
+        <w:rFonts w:ascii="Symbol" w:hAnsi="Symbol" w:hint="default"/>
+      </w:rPr>
+    </w:lvl>
+    <w:lvl w:ilvl="7" w:tplc="04090003" w:tentative="1">
+      <w:start w:val="1"/>
+      <w:numFmt w:val="bullet"/>
+      <w:lvlText w:val="o"/>
+      <w:lvlJc w:val="left"/>
+      <w:pPr>
+        <w:ind w:left="5760" w:hanging="360"/>
+      </w:pPr>
+      <w:rPr>
+        <w:rFonts w:ascii="Courier New" w:hAnsi="Courier New" w:cs="Courier New" w:hint="default"/>
+      </w:rPr>
+    </w:lvl>
+    <w:lvl w:ilvl="8" w:tplc="04090005" w:tentative="1">
+      <w:start w:val="1"/>
+      <w:numFmt w:val="bullet"/>
+      <w:lvlText w:val=""/>
+      <w:lvlJc w:val="left"/>
+      <w:pPr>
+        <w:ind w:left="6480" w:hanging="360"/>
+      </w:pPr>
+      <w:rPr>
+        <w:rFonts w:ascii="Wingdings" w:hAnsi="Wingdings" w:hint="default"/>
+      </w:rPr>
+    </w:lvl>
+  </w:abstractNum>
+  <w:abstractNum w:abstractNumId="6">
+    <w:nsid w:val="29F00B12"/>
+    <w:multiLevelType w:val="hybridMultilevel"/>
+    <w:tmpl w:val="E6865EA0"/>
+    <w:lvl w:ilvl="0" w:tplc="04090001">
+      <w:start w:val="1"/>
+      <w:numFmt w:val="bullet"/>
+      <w:lvlText w:val=""/>
+      <w:lvlJc w:val="left"/>
+      <w:pPr>
+        <w:ind w:left="720" w:hanging="360"/>
+      </w:pPr>
+      <w:rPr>
+        <w:rFonts w:ascii="Symbol" w:hAnsi="Symbol" w:hint="default"/>
+      </w:rPr>
+    </w:lvl>
+    <w:lvl w:ilvl="1" w:tplc="04090003" w:tentative="1">
+      <w:start w:val="1"/>
+      <w:numFmt w:val="bullet"/>
+      <w:lvlText w:val="o"/>
+      <w:lvlJc w:val="left"/>
+      <w:pPr>
+        <w:ind w:left="1440" w:hanging="360"/>
+      </w:pPr>
+      <w:rPr>
+        <w:rFonts w:ascii="Courier New" w:hAnsi="Courier New" w:cs="Courier New" w:hint="default"/>
+      </w:rPr>
+    </w:lvl>
+    <w:lvl w:ilvl="2" w:tplc="04090005" w:tentative="1">
+      <w:start w:val="1"/>
+      <w:numFmt w:val="bullet"/>
+      <w:lvlText w:val=""/>
+      <w:lvlJc w:val="left"/>
+      <w:pPr>
+        <w:ind w:left="2160" w:hanging="360"/>
+      </w:pPr>
+      <w:rPr>
+        <w:rFonts w:ascii="Wingdings" w:hAnsi="Wingdings" w:hint="default"/>
+      </w:rPr>
+    </w:lvl>
+    <w:lvl w:ilvl="3" w:tplc="04090001" w:tentative="1">
+      <w:start w:val="1"/>
+      <w:numFmt w:val="bullet"/>
+      <w:lvlText w:val=""/>
+      <w:lvlJc w:val="left"/>
+      <w:pPr>
+        <w:ind w:left="2880" w:hanging="360"/>
+      </w:pPr>
+      <w:rPr>
+        <w:rFonts w:ascii="Symbol" w:hAnsi="Symbol" w:hint="default"/>
+      </w:rPr>
+    </w:lvl>
+    <w:lvl w:ilvl="4" w:tplc="04090003" w:tentative="1">
+      <w:start w:val="1"/>
+      <w:numFmt w:val="bullet"/>
+      <w:lvlText w:val="o"/>
+      <w:lvlJc w:val="left"/>
+      <w:pPr>
+        <w:ind w:left="3600" w:hanging="360"/>
+      </w:pPr>
+      <w:rPr>
+        <w:rFonts w:ascii="Courier New" w:hAnsi="Courier New" w:cs="Courier New" w:hint="default"/>
+      </w:rPr>
+    </w:lvl>
+    <w:lvl w:ilvl="5" w:tplc="04090005" w:tentative="1">
+      <w:start w:val="1"/>
+      <w:numFmt w:val="bullet"/>
+      <w:lvlText w:val=""/>
+      <w:lvlJc w:val="left"/>
+      <w:pPr>
+        <w:ind w:left="4320" w:hanging="360"/>
+      </w:pPr>
+      <w:rPr>
+        <w:rFonts w:ascii="Wingdings" w:hAnsi="Wingdings" w:hint="default"/>
+      </w:rPr>
+    </w:lvl>
+    <w:lvl w:ilvl="6" w:tplc="04090001" w:tentative="1">
+      <w:start w:val="1"/>
+      <w:numFmt w:val="bullet"/>
+      <w:lvlText w:val=""/>
+      <w:lvlJc w:val="left"/>
+      <w:pPr>
+        <w:ind w:left="5040" w:hanging="360"/>
+      </w:pPr>
+      <w:rPr>
+        <w:rFonts w:ascii="Symbol" w:hAnsi="Symbol" w:hint="default"/>
+      </w:rPr>
+    </w:lvl>
+    <w:lvl w:ilvl="7" w:tplc="04090003" w:tentative="1">
+      <w:start w:val="1"/>
+      <w:numFmt w:val="bullet"/>
+      <w:lvlText w:val="o"/>
+      <w:lvlJc w:val="left"/>
+      <w:pPr>
+        <w:ind w:left="5760" w:hanging="360"/>
+      </w:pPr>
+      <w:rPr>
+        <w:rFonts w:ascii="Courier New" w:hAnsi="Courier New" w:cs="Courier New" w:hint="default"/>
+      </w:rPr>
+    </w:lvl>
+    <w:lvl w:ilvl="8" w:tplc="04090005" w:tentative="1">
+      <w:start w:val="1"/>
+      <w:numFmt w:val="bullet"/>
+      <w:lvlText w:val=""/>
+      <w:lvlJc w:val="left"/>
+      <w:pPr>
+        <w:ind w:left="6480" w:hanging="360"/>
+      </w:pPr>
+      <w:rPr>
+        <w:rFonts w:ascii="Wingdings" w:hAnsi="Wingdings" w:hint="default"/>
+      </w:rPr>
+    </w:lvl>
+  </w:abstractNum>
+  <w:abstractNum w:abstractNumId="7">
+    <w:nsid w:val="304F776E"/>
+    <w:multiLevelType w:val="hybridMultilevel"/>
+    <w:tmpl w:val="FBA21E7C"/>
+    <w:lvl w:ilvl="0" w:tplc="0409000F">
+      <w:start w:val="1"/>
+      <w:numFmt w:val="decimal"/>
+      <w:lvlText w:val="%1."/>
+      <w:lvlJc w:val="left"/>
+      <w:pPr>
+        <w:ind w:left="720" w:hanging="360"/>
+      </w:pPr>
+    </w:lvl>
+    <w:lvl w:ilvl="1" w:tplc="04090019" w:tentative="1">
+      <w:start w:val="1"/>
+      <w:numFmt w:val="lowerLetter"/>
+      <w:lvlText w:val="%2."/>
+      <w:lvlJc w:val="left"/>
+      <w:pPr>
+        <w:ind w:left="1440" w:hanging="360"/>
+      </w:pPr>
+    </w:lvl>
+    <w:lvl w:ilvl="2" w:tplc="0409001B" w:tentative="1">
+      <w:start w:val="1"/>
+      <w:numFmt w:val="lowerRoman"/>
+      <w:lvlText w:val="%3."/>
+      <w:lvlJc w:val="right"/>
+      <w:pPr>
+        <w:ind w:left="2160" w:hanging="180"/>
+      </w:pPr>
+    </w:lvl>
+    <w:lvl w:ilvl="3" w:tplc="0409000F" w:tentative="1">
+      <w:start w:val="1"/>
+      <w:numFmt w:val="decimal"/>
+      <w:lvlText w:val="%4."/>
+      <w:lvlJc w:val="left"/>
+      <w:pPr>
+        <w:ind w:left="2880" w:hanging="360"/>
+      </w:pPr>
+    </w:lvl>
+    <w:lvl w:ilvl="4" w:tplc="04090019" w:tentative="1">
+      <w:start w:val="1"/>
+      <w:numFmt w:val="lowerLetter"/>
+      <w:lvlText w:val="%5."/>
+      <w:lvlJc w:val="left"/>
+      <w:pPr>
+        <w:ind w:left="3600" w:hanging="360"/>
+      </w:pPr>
+    </w:lvl>
+    <w:lvl w:ilvl="5" w:tplc="0409001B" w:tentative="1">
+      <w:start w:val="1"/>
+      <w:numFmt w:val="lowerRoman"/>
+      <w:lvlText w:val="%6."/>
+      <w:lvlJc w:val="right"/>
+      <w:pPr>
+        <w:ind w:left="4320" w:hanging="180"/>
+      </w:pPr>
+    </w:lvl>
+    <w:lvl w:ilvl="6" w:tplc="0409000F" w:tentative="1">
+      <w:start w:val="1"/>
+      <w:numFmt w:val="decimal"/>
+      <w:lvlText w:val="%7."/>
+      <w:lvlJc w:val="left"/>
+      <w:pPr>
+        <w:ind w:left="5040" w:hanging="360"/>
+      </w:pPr>
+    </w:lvl>
+    <w:lvl w:ilvl="7" w:tplc="04090019" w:tentative="1">
+      <w:start w:val="1"/>
+      <w:numFmt w:val="lowerLetter"/>
+      <w:lvlText w:val="%8."/>
+      <w:lvlJc w:val="left"/>
+      <w:pPr>
+        <w:ind w:left="5760" w:hanging="360"/>
+      </w:pPr>
+    </w:lvl>
+    <w:lvl w:ilvl="8" w:tplc="0409001B" w:tentative="1">
+      <w:start w:val="1"/>
+      <w:numFmt w:val="lowerRoman"/>
+      <w:lvlText w:val="%9."/>
+      <w:lvlJc w:val="right"/>
+      <w:pPr>
+        <w:ind w:left="6480" w:hanging="180"/>
+      </w:pPr>
+    </w:lvl>
+  </w:abstractNum>
+  <w:abstractNum w:abstractNumId="8">
+    <w:nsid w:val="314A21B6"/>
+    <w:multiLevelType w:val="hybridMultilevel"/>
+    <w:tmpl w:val="06C048BC"/>
+    <w:lvl w:ilvl="0" w:tplc="04090001">
+      <w:start w:val="1"/>
+      <w:numFmt w:val="bullet"/>
+      <w:lvlText w:val=""/>
+      <w:lvlJc w:val="left"/>
+      <w:pPr>
+        <w:ind w:left="720" w:hanging="360"/>
+      </w:pPr>
+      <w:rPr>
+        <w:rFonts w:ascii="Symbol" w:hAnsi="Symbol" w:hint="default"/>
+      </w:rPr>
+    </w:lvl>
+    <w:lvl w:ilvl="1" w:tplc="04090003" w:tentative="1">
+      <w:start w:val="1"/>
+      <w:numFmt w:val="bullet"/>
+      <w:lvlText w:val="o"/>
+      <w:lvlJc w:val="left"/>
+      <w:pPr>
+        <w:ind w:left="1440" w:hanging="360"/>
+      </w:pPr>
+      <w:rPr>
+        <w:rFonts w:ascii="Courier New" w:hAnsi="Courier New" w:cs="Courier New" w:hint="default"/>
+      </w:rPr>
+    </w:lvl>
+    <w:lvl w:ilvl="2" w:tplc="04090005" w:tentative="1">
+      <w:start w:val="1"/>
+      <w:numFmt w:val="bullet"/>
+      <w:lvlText w:val=""/>
+      <w:lvlJc w:val="left"/>
+      <w:pPr>
+        <w:ind w:left="2160" w:hanging="360"/>
+      </w:pPr>
+      <w:rPr>
+        <w:rFonts w:ascii="Wingdings" w:hAnsi="Wingdings" w:hint="default"/>
+      </w:rPr>
+    </w:lvl>
+    <w:lvl w:ilvl="3" w:tplc="04090001" w:tentative="1">
+      <w:start w:val="1"/>
+      <w:numFmt w:val="bullet"/>
+      <w:lvlText w:val=""/>
+      <w:lvlJc w:val="left"/>
+      <w:pPr>
+        <w:ind w:left="2880" w:hanging="360"/>
+      </w:pPr>
+      <w:rPr>
+        <w:rFonts w:ascii="Symbol" w:hAnsi="Symbol" w:hint="default"/>
+      </w:rPr>
+    </w:lvl>
+    <w:lvl w:ilvl="4" w:tplc="04090003" w:tentative="1">
+      <w:start w:val="1"/>
+      <w:numFmt w:val="bullet"/>
+      <w:lvlText w:val="o"/>
+      <w:lvlJc w:val="left"/>
+      <w:pPr>
+        <w:ind w:left="3600" w:hanging="360"/>
+      </w:pPr>
+      <w:rPr>
+        <w:rFonts w:ascii="Courier New" w:hAnsi="Courier New" w:cs="Courier New" w:hint="default"/>
+      </w:rPr>
+    </w:lvl>
+    <w:lvl w:ilvl="5" w:tplc="04090005" w:tentative="1">
+      <w:start w:val="1"/>
+      <w:numFmt w:val="bullet"/>
+      <w:lvlText w:val=""/>
+      <w:lvlJc w:val="left"/>
+      <w:pPr>
+        <w:ind w:left="4320" w:hanging="360"/>
+      </w:pPr>
+      <w:rPr>
+        <w:rFonts w:ascii="Wingdings" w:hAnsi="Wingdings" w:hint="default"/>
+      </w:rPr>
+    </w:lvl>
+    <w:lvl w:ilvl="6" w:tplc="04090001" w:tentative="1">
+      <w:start w:val="1"/>
+      <w:numFmt w:val="bullet"/>
+      <w:lvlText w:val=""/>
+      <w:lvlJc w:val="left"/>
+      <w:pPr>
+        <w:ind w:left="5040" w:hanging="360"/>
+      </w:pPr>
+      <w:rPr>
+        <w:rFonts w:ascii="Symbol" w:hAnsi="Symbol" w:hint="default"/>
+      </w:rPr>
+    </w:lvl>
+    <w:lvl w:ilvl="7" w:tplc="04090003" w:tentative="1">
+      <w:start w:val="1"/>
+      <w:numFmt w:val="bullet"/>
+      <w:lvlText w:val="o"/>
+      <w:lvlJc w:val="left"/>
+      <w:pPr>
+        <w:ind w:left="5760" w:hanging="360"/>
+      </w:pPr>
+      <w:rPr>
+        <w:rFonts w:ascii="Courier New" w:hAnsi="Courier New" w:cs="Courier New" w:hint="default"/>
+      </w:rPr>
+    </w:lvl>
+    <w:lvl w:ilvl="8" w:tplc="04090005" w:tentative="1">
+      <w:start w:val="1"/>
+      <w:numFmt w:val="bullet"/>
+      <w:lvlText w:val=""/>
+      <w:lvlJc w:val="left"/>
+      <w:pPr>
+        <w:ind w:left="6480" w:hanging="360"/>
+      </w:pPr>
+      <w:rPr>
+        <w:rFonts w:ascii="Wingdings" w:hAnsi="Wingdings" w:hint="default"/>
+      </w:rPr>
+    </w:lvl>
+  </w:abstractNum>
+  <w:abstractNum w:abstractNumId="9">
     <w:nsid w:val="39BF0963"/>
     <w:multiLevelType w:val="hybridMultilevel"/>
     <w:tmpl w:val="A8A65EA4"/>
@@ -1851,7 +3471,233 @@
       </w:rPr>
     </w:lvl>
   </w:abstractNum>
-  <w:abstractNum w:abstractNumId="2" w15:restartNumberingAfterBreak="0">
+  <w:abstractNum w:abstractNumId="10">
+    <w:nsid w:val="3A08172C"/>
+    <w:multiLevelType w:val="hybridMultilevel"/>
+    <w:tmpl w:val="2FB6B3D2"/>
+    <w:lvl w:ilvl="0" w:tplc="04090001">
+      <w:start w:val="1"/>
+      <w:numFmt w:val="bullet"/>
+      <w:lvlText w:val=""/>
+      <w:lvlJc w:val="left"/>
+      <w:pPr>
+        <w:ind w:left="720" w:hanging="360"/>
+      </w:pPr>
+      <w:rPr>
+        <w:rFonts w:ascii="Symbol" w:hAnsi="Symbol" w:hint="default"/>
+      </w:rPr>
+    </w:lvl>
+    <w:lvl w:ilvl="1" w:tplc="04090003" w:tentative="1">
+      <w:start w:val="1"/>
+      <w:numFmt w:val="bullet"/>
+      <w:lvlText w:val="o"/>
+      <w:lvlJc w:val="left"/>
+      <w:pPr>
+        <w:ind w:left="1440" w:hanging="360"/>
+      </w:pPr>
+      <w:rPr>
+        <w:rFonts w:ascii="Courier New" w:hAnsi="Courier New" w:cs="Courier New" w:hint="default"/>
+      </w:rPr>
+    </w:lvl>
+    <w:lvl w:ilvl="2" w:tplc="04090005" w:tentative="1">
+      <w:start w:val="1"/>
+      <w:numFmt w:val="bullet"/>
+      <w:lvlText w:val=""/>
+      <w:lvlJc w:val="left"/>
+      <w:pPr>
+        <w:ind w:left="2160" w:hanging="360"/>
+      </w:pPr>
+      <w:rPr>
+        <w:rFonts w:ascii="Wingdings" w:hAnsi="Wingdings" w:hint="default"/>
+      </w:rPr>
+    </w:lvl>
+    <w:lvl w:ilvl="3" w:tplc="04090001" w:tentative="1">
+      <w:start w:val="1"/>
+      <w:numFmt w:val="bullet"/>
+      <w:lvlText w:val=""/>
+      <w:lvlJc w:val="left"/>
+      <w:pPr>
+        <w:ind w:left="2880" w:hanging="360"/>
+      </w:pPr>
+      <w:rPr>
+        <w:rFonts w:ascii="Symbol" w:hAnsi="Symbol" w:hint="default"/>
+      </w:rPr>
+    </w:lvl>
+    <w:lvl w:ilvl="4" w:tplc="04090003" w:tentative="1">
+      <w:start w:val="1"/>
+      <w:numFmt w:val="bullet"/>
+      <w:lvlText w:val="o"/>
+      <w:lvlJc w:val="left"/>
+      <w:pPr>
+        <w:ind w:left="3600" w:hanging="360"/>
+      </w:pPr>
+      <w:rPr>
+        <w:rFonts w:ascii="Courier New" w:hAnsi="Courier New" w:cs="Courier New" w:hint="default"/>
+      </w:rPr>
+    </w:lvl>
+    <w:lvl w:ilvl="5" w:tplc="04090005" w:tentative="1">
+      <w:start w:val="1"/>
+      <w:numFmt w:val="bullet"/>
+      <w:lvlText w:val=""/>
+      <w:lvlJc w:val="left"/>
+      <w:pPr>
+        <w:ind w:left="4320" w:hanging="360"/>
+      </w:pPr>
+      <w:rPr>
+        <w:rFonts w:ascii="Wingdings" w:hAnsi="Wingdings" w:hint="default"/>
+      </w:rPr>
+    </w:lvl>
+    <w:lvl w:ilvl="6" w:tplc="04090001" w:tentative="1">
+      <w:start w:val="1"/>
+      <w:numFmt w:val="bullet"/>
+      <w:lvlText w:val=""/>
+      <w:lvlJc w:val="left"/>
+      <w:pPr>
+        <w:ind w:left="5040" w:hanging="360"/>
+      </w:pPr>
+      <w:rPr>
+        <w:rFonts w:ascii="Symbol" w:hAnsi="Symbol" w:hint="default"/>
+      </w:rPr>
+    </w:lvl>
+    <w:lvl w:ilvl="7" w:tplc="04090003" w:tentative="1">
+      <w:start w:val="1"/>
+      <w:numFmt w:val="bullet"/>
+      <w:lvlText w:val="o"/>
+      <w:lvlJc w:val="left"/>
+      <w:pPr>
+        <w:ind w:left="5760" w:hanging="360"/>
+      </w:pPr>
+      <w:rPr>
+        <w:rFonts w:ascii="Courier New" w:hAnsi="Courier New" w:cs="Courier New" w:hint="default"/>
+      </w:rPr>
+    </w:lvl>
+    <w:lvl w:ilvl="8" w:tplc="04090005" w:tentative="1">
+      <w:start w:val="1"/>
+      <w:numFmt w:val="bullet"/>
+      <w:lvlText w:val=""/>
+      <w:lvlJc w:val="left"/>
+      <w:pPr>
+        <w:ind w:left="6480" w:hanging="360"/>
+      </w:pPr>
+      <w:rPr>
+        <w:rFonts w:ascii="Wingdings" w:hAnsi="Wingdings" w:hint="default"/>
+      </w:rPr>
+    </w:lvl>
+  </w:abstractNum>
+  <w:abstractNum w:abstractNumId="11">
+    <w:nsid w:val="4F6931A3"/>
+    <w:multiLevelType w:val="hybridMultilevel"/>
+    <w:tmpl w:val="000044B6"/>
+    <w:lvl w:ilvl="0" w:tplc="04090001">
+      <w:start w:val="1"/>
+      <w:numFmt w:val="bullet"/>
+      <w:lvlText w:val=""/>
+      <w:lvlJc w:val="left"/>
+      <w:pPr>
+        <w:ind w:left="720" w:hanging="360"/>
+      </w:pPr>
+      <w:rPr>
+        <w:rFonts w:ascii="Symbol" w:hAnsi="Symbol" w:hint="default"/>
+      </w:rPr>
+    </w:lvl>
+    <w:lvl w:ilvl="1" w:tplc="04090003" w:tentative="1">
+      <w:start w:val="1"/>
+      <w:numFmt w:val="bullet"/>
+      <w:lvlText w:val="o"/>
+      <w:lvlJc w:val="left"/>
+      <w:pPr>
+        <w:ind w:left="1440" w:hanging="360"/>
+      </w:pPr>
+      <w:rPr>
+        <w:rFonts w:ascii="Courier New" w:hAnsi="Courier New" w:cs="Courier New" w:hint="default"/>
+      </w:rPr>
+    </w:lvl>
+    <w:lvl w:ilvl="2" w:tplc="04090005" w:tentative="1">
+      <w:start w:val="1"/>
+      <w:numFmt w:val="bullet"/>
+      <w:lvlText w:val=""/>
+      <w:lvlJc w:val="left"/>
+      <w:pPr>
+        <w:ind w:left="2160" w:hanging="360"/>
+      </w:pPr>
+      <w:rPr>
+        <w:rFonts w:ascii="Wingdings" w:hAnsi="Wingdings" w:hint="default"/>
+      </w:rPr>
+    </w:lvl>
+    <w:lvl w:ilvl="3" w:tplc="04090001" w:tentative="1">
+      <w:start w:val="1"/>
+      <w:numFmt w:val="bullet"/>
+      <w:lvlText w:val=""/>
+      <w:lvlJc w:val="left"/>
+      <w:pPr>
+        <w:ind w:left="2880" w:hanging="360"/>
+      </w:pPr>
+      <w:rPr>
+        <w:rFonts w:ascii="Symbol" w:hAnsi="Symbol" w:hint="default"/>
+      </w:rPr>
+    </w:lvl>
+    <w:lvl w:ilvl="4" w:tplc="04090003" w:tentative="1">
+      <w:start w:val="1"/>
+      <w:numFmt w:val="bullet"/>
+      <w:lvlText w:val="o"/>
+      <w:lvlJc w:val="left"/>
+      <w:pPr>
+        <w:ind w:left="3600" w:hanging="360"/>
+      </w:pPr>
+      <w:rPr>
+        <w:rFonts w:ascii="Courier New" w:hAnsi="Courier New" w:cs="Courier New" w:hint="default"/>
+      </w:rPr>
+    </w:lvl>
+    <w:lvl w:ilvl="5" w:tplc="04090005" w:tentative="1">
+      <w:start w:val="1"/>
+      <w:numFmt w:val="bullet"/>
+      <w:lvlText w:val=""/>
+      <w:lvlJc w:val="left"/>
+      <w:pPr>
+        <w:ind w:left="4320" w:hanging="360"/>
+      </w:pPr>
+      <w:rPr>
+        <w:rFonts w:ascii="Wingdings" w:hAnsi="Wingdings" w:hint="default"/>
+      </w:rPr>
+    </w:lvl>
+    <w:lvl w:ilvl="6" w:tplc="04090001" w:tentative="1">
+      <w:start w:val="1"/>
+      <w:numFmt w:val="bullet"/>
+      <w:lvlText w:val=""/>
+      <w:lvlJc w:val="left"/>
+      <w:pPr>
+        <w:ind w:left="5040" w:hanging="360"/>
+      </w:pPr>
+      <w:rPr>
+        <w:rFonts w:ascii="Symbol" w:hAnsi="Symbol" w:hint="default"/>
+      </w:rPr>
+    </w:lvl>
+    <w:lvl w:ilvl="7" w:tplc="04090003" w:tentative="1">
+      <w:start w:val="1"/>
+      <w:numFmt w:val="bullet"/>
+      <w:lvlText w:val="o"/>
+      <w:lvlJc w:val="left"/>
+      <w:pPr>
+        <w:ind w:left="5760" w:hanging="360"/>
+      </w:pPr>
+      <w:rPr>
+        <w:rFonts w:ascii="Courier New" w:hAnsi="Courier New" w:cs="Courier New" w:hint="default"/>
+      </w:rPr>
+    </w:lvl>
+    <w:lvl w:ilvl="8" w:tplc="04090005" w:tentative="1">
+      <w:start w:val="1"/>
+      <w:numFmt w:val="bullet"/>
+      <w:lvlText w:val=""/>
+      <w:lvlJc w:val="left"/>
+      <w:pPr>
+        <w:ind w:left="6480" w:hanging="360"/>
+      </w:pPr>
+      <w:rPr>
+        <w:rFonts w:ascii="Wingdings" w:hAnsi="Wingdings" w:hint="default"/>
+      </w:rPr>
+    </w:lvl>
+  </w:abstractNum>
+  <w:abstractNum w:abstractNumId="12">
     <w:nsid w:val="69D67AB5"/>
     <w:multiLevelType w:val="hybridMultilevel"/>
     <w:tmpl w:val="7E9A7AC2"/>
@@ -1964,7 +3810,7 @@
       </w:rPr>
     </w:lvl>
   </w:abstractNum>
-  <w:abstractNum w:abstractNumId="3" w15:restartNumberingAfterBreak="0">
+  <w:abstractNum w:abstractNumId="13">
     <w:nsid w:val="715472D5"/>
     <w:multiLevelType w:val="hybridMultilevel"/>
     <w:tmpl w:val="4D02AAD8"/>
@@ -2077,7 +3923,96 @@
       </w:rPr>
     </w:lvl>
   </w:abstractNum>
-  <w:abstractNum w:abstractNumId="4" w15:restartNumberingAfterBreak="0">
+  <w:abstractNum w:abstractNumId="14">
+    <w:nsid w:val="71727A2E"/>
+    <w:multiLevelType w:val="hybridMultilevel"/>
+    <w:tmpl w:val="36FCACD2"/>
+    <w:lvl w:ilvl="0" w:tplc="04090001">
+      <w:start w:val="1"/>
+      <w:numFmt w:val="bullet"/>
+      <w:lvlText w:val=""/>
+      <w:lvlJc w:val="left"/>
+      <w:pPr>
+        <w:ind w:left="720" w:hanging="360"/>
+      </w:pPr>
+      <w:rPr>
+        <w:rFonts w:ascii="Symbol" w:hAnsi="Symbol" w:hint="default"/>
+      </w:rPr>
+    </w:lvl>
+    <w:lvl w:ilvl="1" w:tplc="04090019" w:tentative="1">
+      <w:start w:val="1"/>
+      <w:numFmt w:val="lowerLetter"/>
+      <w:lvlText w:val="%2."/>
+      <w:lvlJc w:val="left"/>
+      <w:pPr>
+        <w:ind w:left="1440" w:hanging="360"/>
+      </w:pPr>
+    </w:lvl>
+    <w:lvl w:ilvl="2" w:tplc="0409001B" w:tentative="1">
+      <w:start w:val="1"/>
+      <w:numFmt w:val="lowerRoman"/>
+      <w:lvlText w:val="%3."/>
+      <w:lvlJc w:val="right"/>
+      <w:pPr>
+        <w:ind w:left="2160" w:hanging="180"/>
+      </w:pPr>
+    </w:lvl>
+    <w:lvl w:ilvl="3" w:tplc="0409000F" w:tentative="1">
+      <w:start w:val="1"/>
+      <w:numFmt w:val="decimal"/>
+      <w:lvlText w:val="%4."/>
+      <w:lvlJc w:val="left"/>
+      <w:pPr>
+        <w:ind w:left="2880" w:hanging="360"/>
+      </w:pPr>
+    </w:lvl>
+    <w:lvl w:ilvl="4" w:tplc="04090019" w:tentative="1">
+      <w:start w:val="1"/>
+      <w:numFmt w:val="lowerLetter"/>
+      <w:lvlText w:val="%5."/>
+      <w:lvlJc w:val="left"/>
+      <w:pPr>
+        <w:ind w:left="3600" w:hanging="360"/>
+      </w:pPr>
+    </w:lvl>
+    <w:lvl w:ilvl="5" w:tplc="0409001B" w:tentative="1">
+      <w:start w:val="1"/>
+      <w:numFmt w:val="lowerRoman"/>
+      <w:lvlText w:val="%6."/>
+      <w:lvlJc w:val="right"/>
+      <w:pPr>
+        <w:ind w:left="4320" w:hanging="180"/>
+      </w:pPr>
+    </w:lvl>
+    <w:lvl w:ilvl="6" w:tplc="0409000F" w:tentative="1">
+      <w:start w:val="1"/>
+      <w:numFmt w:val="decimal"/>
+      <w:lvlText w:val="%7."/>
+      <w:lvlJc w:val="left"/>
+      <w:pPr>
+        <w:ind w:left="5040" w:hanging="360"/>
+      </w:pPr>
+    </w:lvl>
+    <w:lvl w:ilvl="7" w:tplc="04090019" w:tentative="1">
+      <w:start w:val="1"/>
+      <w:numFmt w:val="lowerLetter"/>
+      <w:lvlText w:val="%8."/>
+      <w:lvlJc w:val="left"/>
+      <w:pPr>
+        <w:ind w:left="5760" w:hanging="360"/>
+      </w:pPr>
+    </w:lvl>
+    <w:lvl w:ilvl="8" w:tplc="0409001B" w:tentative="1">
+      <w:start w:val="1"/>
+      <w:numFmt w:val="lowerRoman"/>
+      <w:lvlText w:val="%9."/>
+      <w:lvlJc w:val="right"/>
+      <w:pPr>
+        <w:ind w:left="6480" w:hanging="180"/>
+      </w:pPr>
+    </w:lvl>
+  </w:abstractNum>
+  <w:abstractNum w:abstractNumId="15">
     <w:nsid w:val="75243DA7"/>
     <w:multiLevelType w:val="hybridMultilevel"/>
     <w:tmpl w:val="DA4874D2"/>
@@ -2190,7 +4125,120 @@
       </w:rPr>
     </w:lvl>
   </w:abstractNum>
-  <w:abstractNum w:abstractNumId="5" w15:restartNumberingAfterBreak="0">
+  <w:abstractNum w:abstractNumId="16">
+    <w:nsid w:val="780E7AF7"/>
+    <w:multiLevelType w:val="hybridMultilevel"/>
+    <w:tmpl w:val="38FA2E5C"/>
+    <w:lvl w:ilvl="0" w:tplc="04090001">
+      <w:start w:val="1"/>
+      <w:numFmt w:val="bullet"/>
+      <w:lvlText w:val=""/>
+      <w:lvlJc w:val="left"/>
+      <w:pPr>
+        <w:ind w:left="720" w:hanging="360"/>
+      </w:pPr>
+      <w:rPr>
+        <w:rFonts w:ascii="Symbol" w:hAnsi="Symbol" w:hint="default"/>
+      </w:rPr>
+    </w:lvl>
+    <w:lvl w:ilvl="1" w:tplc="04090003" w:tentative="1">
+      <w:start w:val="1"/>
+      <w:numFmt w:val="bullet"/>
+      <w:lvlText w:val="o"/>
+      <w:lvlJc w:val="left"/>
+      <w:pPr>
+        <w:ind w:left="1440" w:hanging="360"/>
+      </w:pPr>
+      <w:rPr>
+        <w:rFonts w:ascii="Courier New" w:hAnsi="Courier New" w:cs="Courier New" w:hint="default"/>
+      </w:rPr>
+    </w:lvl>
+    <w:lvl w:ilvl="2" w:tplc="04090005" w:tentative="1">
+      <w:start w:val="1"/>
+      <w:numFmt w:val="bullet"/>
+      <w:lvlText w:val=""/>
+      <w:lvlJc w:val="left"/>
+      <w:pPr>
+        <w:ind w:left="2160" w:hanging="360"/>
+      </w:pPr>
+      <w:rPr>
+        <w:rFonts w:ascii="Wingdings" w:hAnsi="Wingdings" w:hint="default"/>
+      </w:rPr>
+    </w:lvl>
+    <w:lvl w:ilvl="3" w:tplc="04090001" w:tentative="1">
+      <w:start w:val="1"/>
+      <w:numFmt w:val="bullet"/>
+      <w:lvlText w:val=""/>
+      <w:lvlJc w:val="left"/>
+      <w:pPr>
+        <w:ind w:left="2880" w:hanging="360"/>
+      </w:pPr>
+      <w:rPr>
+        <w:rFonts w:ascii="Symbol" w:hAnsi="Symbol" w:hint="default"/>
+      </w:rPr>
+    </w:lvl>
+    <w:lvl w:ilvl="4" w:tplc="04090003" w:tentative="1">
+      <w:start w:val="1"/>
+      <w:numFmt w:val="bullet"/>
+      <w:lvlText w:val="o"/>
+      <w:lvlJc w:val="left"/>
+      <w:pPr>
+        <w:ind w:left="3600" w:hanging="360"/>
+      </w:pPr>
+      <w:rPr>
+        <w:rFonts w:ascii="Courier New" w:hAnsi="Courier New" w:cs="Courier New" w:hint="default"/>
+      </w:rPr>
+    </w:lvl>
+    <w:lvl w:ilvl="5" w:tplc="04090005" w:tentative="1">
+      <w:start w:val="1"/>
+      <w:numFmt w:val="bullet"/>
+      <w:lvlText w:val=""/>
+      <w:lvlJc w:val="left"/>
+      <w:pPr>
+        <w:ind w:left="4320" w:hanging="360"/>
+      </w:pPr>
+      <w:rPr>
+        <w:rFonts w:ascii="Wingdings" w:hAnsi="Wingdings" w:hint="default"/>
+      </w:rPr>
+    </w:lvl>
+    <w:lvl w:ilvl="6" w:tplc="04090001" w:tentative="1">
+      <w:start w:val="1"/>
+      <w:numFmt w:val="bullet"/>
+      <w:lvlText w:val=""/>
+      <w:lvlJc w:val="left"/>
+      <w:pPr>
+        <w:ind w:left="5040" w:hanging="360"/>
+      </w:pPr>
+      <w:rPr>
+        <w:rFonts w:ascii="Symbol" w:hAnsi="Symbol" w:hint="default"/>
+      </w:rPr>
+    </w:lvl>
+    <w:lvl w:ilvl="7" w:tplc="04090003" w:tentative="1">
+      <w:start w:val="1"/>
+      <w:numFmt w:val="bullet"/>
+      <w:lvlText w:val="o"/>
+      <w:lvlJc w:val="left"/>
+      <w:pPr>
+        <w:ind w:left="5760" w:hanging="360"/>
+      </w:pPr>
+      <w:rPr>
+        <w:rFonts w:ascii="Courier New" w:hAnsi="Courier New" w:cs="Courier New" w:hint="default"/>
+      </w:rPr>
+    </w:lvl>
+    <w:lvl w:ilvl="8" w:tplc="04090005" w:tentative="1">
+      <w:start w:val="1"/>
+      <w:numFmt w:val="bullet"/>
+      <w:lvlText w:val=""/>
+      <w:lvlJc w:val="left"/>
+      <w:pPr>
+        <w:ind w:left="6480" w:hanging="360"/>
+      </w:pPr>
+      <w:rPr>
+        <w:rFonts w:ascii="Wingdings" w:hAnsi="Wingdings" w:hint="default"/>
+      </w:rPr>
+    </w:lvl>
+  </w:abstractNum>
+  <w:abstractNum w:abstractNumId="17">
     <w:nsid w:val="782E4681"/>
     <w:multiLevelType w:val="hybridMultilevel"/>
     <w:tmpl w:val="32149E24"/>
@@ -2306,29 +4354,297 @@
       </w:rPr>
     </w:lvl>
   </w:abstractNum>
+  <w:abstractNum w:abstractNumId="18">
+    <w:nsid w:val="7AD334F7"/>
+    <w:multiLevelType w:val="hybridMultilevel"/>
+    <w:tmpl w:val="45901D5C"/>
+    <w:lvl w:ilvl="0" w:tplc="04090001">
+      <w:start w:val="1"/>
+      <w:numFmt w:val="bullet"/>
+      <w:lvlText w:val=""/>
+      <w:lvlJc w:val="left"/>
+      <w:pPr>
+        <w:ind w:left="720" w:hanging="360"/>
+      </w:pPr>
+      <w:rPr>
+        <w:rFonts w:ascii="Symbol" w:hAnsi="Symbol" w:hint="default"/>
+      </w:rPr>
+    </w:lvl>
+    <w:lvl w:ilvl="1" w:tplc="04090003" w:tentative="1">
+      <w:start w:val="1"/>
+      <w:numFmt w:val="bullet"/>
+      <w:lvlText w:val="o"/>
+      <w:lvlJc w:val="left"/>
+      <w:pPr>
+        <w:ind w:left="1440" w:hanging="360"/>
+      </w:pPr>
+      <w:rPr>
+        <w:rFonts w:ascii="Courier New" w:hAnsi="Courier New" w:cs="Courier New" w:hint="default"/>
+      </w:rPr>
+    </w:lvl>
+    <w:lvl w:ilvl="2" w:tplc="04090005" w:tentative="1">
+      <w:start w:val="1"/>
+      <w:numFmt w:val="bullet"/>
+      <w:lvlText w:val=""/>
+      <w:lvlJc w:val="left"/>
+      <w:pPr>
+        <w:ind w:left="2160" w:hanging="360"/>
+      </w:pPr>
+      <w:rPr>
+        <w:rFonts w:ascii="Wingdings" w:hAnsi="Wingdings" w:hint="default"/>
+      </w:rPr>
+    </w:lvl>
+    <w:lvl w:ilvl="3" w:tplc="04090001" w:tentative="1">
+      <w:start w:val="1"/>
+      <w:numFmt w:val="bullet"/>
+      <w:lvlText w:val=""/>
+      <w:lvlJc w:val="left"/>
+      <w:pPr>
+        <w:ind w:left="2880" w:hanging="360"/>
+      </w:pPr>
+      <w:rPr>
+        <w:rFonts w:ascii="Symbol" w:hAnsi="Symbol" w:hint="default"/>
+      </w:rPr>
+    </w:lvl>
+    <w:lvl w:ilvl="4" w:tplc="04090003" w:tentative="1">
+      <w:start w:val="1"/>
+      <w:numFmt w:val="bullet"/>
+      <w:lvlText w:val="o"/>
+      <w:lvlJc w:val="left"/>
+      <w:pPr>
+        <w:ind w:left="3600" w:hanging="360"/>
+      </w:pPr>
+      <w:rPr>
+        <w:rFonts w:ascii="Courier New" w:hAnsi="Courier New" w:cs="Courier New" w:hint="default"/>
+      </w:rPr>
+    </w:lvl>
+    <w:lvl w:ilvl="5" w:tplc="04090005" w:tentative="1">
+      <w:start w:val="1"/>
+      <w:numFmt w:val="bullet"/>
+      <w:lvlText w:val=""/>
+      <w:lvlJc w:val="left"/>
+      <w:pPr>
+        <w:ind w:left="4320" w:hanging="360"/>
+      </w:pPr>
+      <w:rPr>
+        <w:rFonts w:ascii="Wingdings" w:hAnsi="Wingdings" w:hint="default"/>
+      </w:rPr>
+    </w:lvl>
+    <w:lvl w:ilvl="6" w:tplc="04090001" w:tentative="1">
+      <w:start w:val="1"/>
+      <w:numFmt w:val="bullet"/>
+      <w:lvlText w:val=""/>
+      <w:lvlJc w:val="left"/>
+      <w:pPr>
+        <w:ind w:left="5040" w:hanging="360"/>
+      </w:pPr>
+      <w:rPr>
+        <w:rFonts w:ascii="Symbol" w:hAnsi="Symbol" w:hint="default"/>
+      </w:rPr>
+    </w:lvl>
+    <w:lvl w:ilvl="7" w:tplc="04090003" w:tentative="1">
+      <w:start w:val="1"/>
+      <w:numFmt w:val="bullet"/>
+      <w:lvlText w:val="o"/>
+      <w:lvlJc w:val="left"/>
+      <w:pPr>
+        <w:ind w:left="5760" w:hanging="360"/>
+      </w:pPr>
+      <w:rPr>
+        <w:rFonts w:ascii="Courier New" w:hAnsi="Courier New" w:cs="Courier New" w:hint="default"/>
+      </w:rPr>
+    </w:lvl>
+    <w:lvl w:ilvl="8" w:tplc="04090005" w:tentative="1">
+      <w:start w:val="1"/>
+      <w:numFmt w:val="bullet"/>
+      <w:lvlText w:val=""/>
+      <w:lvlJc w:val="left"/>
+      <w:pPr>
+        <w:ind w:left="6480" w:hanging="360"/>
+      </w:pPr>
+      <w:rPr>
+        <w:rFonts w:ascii="Wingdings" w:hAnsi="Wingdings" w:hint="default"/>
+      </w:rPr>
+    </w:lvl>
+  </w:abstractNum>
+  <w:abstractNum w:abstractNumId="19">
+    <w:nsid w:val="7D671920"/>
+    <w:multiLevelType w:val="hybridMultilevel"/>
+    <w:tmpl w:val="3FD2D582"/>
+    <w:lvl w:ilvl="0" w:tplc="04090001">
+      <w:start w:val="1"/>
+      <w:numFmt w:val="bullet"/>
+      <w:lvlText w:val=""/>
+      <w:lvlJc w:val="left"/>
+      <w:pPr>
+        <w:ind w:left="720" w:hanging="360"/>
+      </w:pPr>
+      <w:rPr>
+        <w:rFonts w:ascii="Symbol" w:hAnsi="Symbol" w:hint="default"/>
+      </w:rPr>
+    </w:lvl>
+    <w:lvl w:ilvl="1" w:tplc="04090003" w:tentative="1">
+      <w:start w:val="1"/>
+      <w:numFmt w:val="bullet"/>
+      <w:lvlText w:val="o"/>
+      <w:lvlJc w:val="left"/>
+      <w:pPr>
+        <w:ind w:left="1440" w:hanging="360"/>
+      </w:pPr>
+      <w:rPr>
+        <w:rFonts w:ascii="Courier New" w:hAnsi="Courier New" w:cs="Courier New" w:hint="default"/>
+      </w:rPr>
+    </w:lvl>
+    <w:lvl w:ilvl="2" w:tplc="04090005" w:tentative="1">
+      <w:start w:val="1"/>
+      <w:numFmt w:val="bullet"/>
+      <w:lvlText w:val=""/>
+      <w:lvlJc w:val="left"/>
+      <w:pPr>
+        <w:ind w:left="2160" w:hanging="360"/>
+      </w:pPr>
+      <w:rPr>
+        <w:rFonts w:ascii="Wingdings" w:hAnsi="Wingdings" w:hint="default"/>
+      </w:rPr>
+    </w:lvl>
+    <w:lvl w:ilvl="3" w:tplc="04090001" w:tentative="1">
+      <w:start w:val="1"/>
+      <w:numFmt w:val="bullet"/>
+      <w:lvlText w:val=""/>
+      <w:lvlJc w:val="left"/>
+      <w:pPr>
+        <w:ind w:left="2880" w:hanging="360"/>
+      </w:pPr>
+      <w:rPr>
+        <w:rFonts w:ascii="Symbol" w:hAnsi="Symbol" w:hint="default"/>
+      </w:rPr>
+    </w:lvl>
+    <w:lvl w:ilvl="4" w:tplc="04090003" w:tentative="1">
+      <w:start w:val="1"/>
+      <w:numFmt w:val="bullet"/>
+      <w:lvlText w:val="o"/>
+      <w:lvlJc w:val="left"/>
+      <w:pPr>
+        <w:ind w:left="3600" w:hanging="360"/>
+      </w:pPr>
+      <w:rPr>
+        <w:rFonts w:ascii="Courier New" w:hAnsi="Courier New" w:cs="Courier New" w:hint="default"/>
+      </w:rPr>
+    </w:lvl>
+    <w:lvl w:ilvl="5" w:tplc="04090005" w:tentative="1">
+      <w:start w:val="1"/>
+      <w:numFmt w:val="bullet"/>
+      <w:lvlText w:val=""/>
+      <w:lvlJc w:val="left"/>
+      <w:pPr>
+        <w:ind w:left="4320" w:hanging="360"/>
+      </w:pPr>
+      <w:rPr>
+        <w:rFonts w:ascii="Wingdings" w:hAnsi="Wingdings" w:hint="default"/>
+      </w:rPr>
+    </w:lvl>
+    <w:lvl w:ilvl="6" w:tplc="04090001" w:tentative="1">
+      <w:start w:val="1"/>
+      <w:numFmt w:val="bullet"/>
+      <w:lvlText w:val=""/>
+      <w:lvlJc w:val="left"/>
+      <w:pPr>
+        <w:ind w:left="5040" w:hanging="360"/>
+      </w:pPr>
+      <w:rPr>
+        <w:rFonts w:ascii="Symbol" w:hAnsi="Symbol" w:hint="default"/>
+      </w:rPr>
+    </w:lvl>
+    <w:lvl w:ilvl="7" w:tplc="04090003" w:tentative="1">
+      <w:start w:val="1"/>
+      <w:numFmt w:val="bullet"/>
+      <w:lvlText w:val="o"/>
+      <w:lvlJc w:val="left"/>
+      <w:pPr>
+        <w:ind w:left="5760" w:hanging="360"/>
+      </w:pPr>
+      <w:rPr>
+        <w:rFonts w:ascii="Courier New" w:hAnsi="Courier New" w:cs="Courier New" w:hint="default"/>
+      </w:rPr>
+    </w:lvl>
+    <w:lvl w:ilvl="8" w:tplc="04090005" w:tentative="1">
+      <w:start w:val="1"/>
+      <w:numFmt w:val="bullet"/>
+      <w:lvlText w:val=""/>
+      <w:lvlJc w:val="left"/>
+      <w:pPr>
+        <w:ind w:left="6480" w:hanging="360"/>
+      </w:pPr>
+      <w:rPr>
+        <w:rFonts w:ascii="Wingdings" w:hAnsi="Wingdings" w:hint="default"/>
+      </w:rPr>
+    </w:lvl>
+  </w:abstractNum>
   <w:num w:numId="1">
+    <w:abstractNumId w:val="15"/>
+  </w:num>
+  <w:num w:numId="2">
+    <w:abstractNumId w:val="12"/>
+  </w:num>
+  <w:num w:numId="3">
     <w:abstractNumId w:val="4"/>
   </w:num>
-  <w:num w:numId="2">
+  <w:num w:numId="4">
+    <w:abstractNumId w:val="17"/>
+  </w:num>
+  <w:num w:numId="5">
+    <w:abstractNumId w:val="13"/>
+  </w:num>
+  <w:num w:numId="6">
+    <w:abstractNumId w:val="9"/>
+  </w:num>
+  <w:num w:numId="7">
     <w:abstractNumId w:val="2"/>
   </w:num>
-  <w:num w:numId="3">
+  <w:num w:numId="8">
+    <w:abstractNumId w:val="16"/>
+  </w:num>
+  <w:num w:numId="9">
+    <w:abstractNumId w:val="3"/>
+  </w:num>
+  <w:num w:numId="10">
+    <w:abstractNumId w:val="7"/>
+  </w:num>
+  <w:num w:numId="11">
+    <w:abstractNumId w:val="14"/>
+  </w:num>
+  <w:num w:numId="12">
+    <w:abstractNumId w:val="1"/>
+  </w:num>
+  <w:num w:numId="13">
+    <w:abstractNumId w:val="10"/>
+  </w:num>
+  <w:num w:numId="14">
+    <w:abstractNumId w:val="5"/>
+  </w:num>
+  <w:num w:numId="15">
     <w:abstractNumId w:val="0"/>
   </w:num>
-  <w:num w:numId="4">
-    <w:abstractNumId w:val="5"/>
+  <w:num w:numId="16">
+    <w:abstractNumId w:val="6"/>
   </w:num>
-  <w:num w:numId="5">
-    <w:abstractNumId w:val="3"/>
+  <w:num w:numId="17">
+    <w:abstractNumId w:val="8"/>
   </w:num>
-  <w:num w:numId="6">
-    <w:abstractNumId w:val="1"/>
+  <w:num w:numId="18">
+    <w:abstractNumId w:val="18"/>
+  </w:num>
+  <w:num w:numId="19">
+    <w:abstractNumId w:val="19"/>
+  </w:num>
+  <w:num w:numId="20">
+    <w:abstractNumId w:val="11"/>
   </w:num>
 </w:numbering>
 </file>
 
 <file path=word/styles.xml><?xml version="1.0" encoding="utf-8"?>
-<w:styles xmlns:mc="http://schemas.openxmlformats.org/markup-compatibility/2006" xmlns:r="http://schemas.openxmlformats.org/officeDocument/2006/relationships" xmlns:w="http://schemas.openxmlformats.org/wordprocessingml/2006/main" xmlns:w14="http://schemas.microsoft.com/office/word/2010/wordml" xmlns:w15="http://schemas.microsoft.com/office/word/2012/wordml" xmlns:w16cid="http://schemas.microsoft.com/office/word/2016/wordml/cid" xmlns:w16se="http://schemas.microsoft.com/office/word/2015/wordml/symex" mc:Ignorable="w14 w15 w16se w16cid">
+<w:styles xmlns:r="http://schemas.openxmlformats.org/officeDocument/2006/relationships" xmlns:w="http://schemas.openxmlformats.org/wordprocessingml/2006/main">
   <w:docDefaults>
     <w:rPrDefault>
       <w:rPr>
@@ -2344,383 +4660,144 @@
       </w:pPr>
     </w:pPrDefault>
   </w:docDefaults>
-  <w:latentStyles w:defLockedState="0" w:defUIPriority="99" w:defSemiHidden="0" w:defUnhideWhenUsed="0" w:defQFormat="0" w:count="376">
-    <w:lsdException w:name="Normal" w:uiPriority="0" w:qFormat="1"/>
-    <w:lsdException w:name="heading 1" w:uiPriority="9" w:qFormat="1"/>
-    <w:lsdException w:name="heading 2" w:semiHidden="1" w:uiPriority="9" w:unhideWhenUsed="1" w:qFormat="1"/>
-    <w:lsdException w:name="heading 3" w:semiHidden="1" w:uiPriority="9" w:unhideWhenUsed="1" w:qFormat="1"/>
-    <w:lsdException w:name="heading 4" w:semiHidden="1" w:uiPriority="9" w:unhideWhenUsed="1" w:qFormat="1"/>
-    <w:lsdException w:name="heading 5" w:semiHidden="1" w:uiPriority="9" w:unhideWhenUsed="1" w:qFormat="1"/>
-    <w:lsdException w:name="heading 6" w:semiHidden="1" w:uiPriority="9" w:unhideWhenUsed="1" w:qFormat="1"/>
-    <w:lsdException w:name="heading 7" w:semiHidden="1" w:uiPriority="9" w:unhideWhenUsed="1" w:qFormat="1"/>
-    <w:lsdException w:name="heading 8" w:semiHidden="1" w:uiPriority="9" w:unhideWhenUsed="1" w:qFormat="1"/>
-    <w:lsdException w:name="heading 9" w:semiHidden="1" w:uiPriority="9" w:unhideWhenUsed="1" w:qFormat="1"/>
-    <w:lsdException w:name="index 1" w:semiHidden="1" w:unhideWhenUsed="1"/>
-    <w:lsdException w:name="index 2" w:semiHidden="1" w:unhideWhenUsed="1"/>
-    <w:lsdException w:name="index 3" w:semiHidden="1" w:unhideWhenUsed="1"/>
-    <w:lsdException w:name="index 4" w:semiHidden="1" w:unhideWhenUsed="1"/>
-    <w:lsdException w:name="index 5" w:semiHidden="1" w:unhideWhenUsed="1"/>
-    <w:lsdException w:name="index 6" w:semiHidden="1" w:unhideWhenUsed="1"/>
-    <w:lsdException w:name="index 7" w:semiHidden="1" w:unhideWhenUsed="1"/>
-    <w:lsdException w:name="index 8" w:semiHidden="1" w:unhideWhenUsed="1"/>
-    <w:lsdException w:name="index 9" w:semiHidden="1" w:unhideWhenUsed="1"/>
-    <w:lsdException w:name="toc 1" w:semiHidden="1" w:uiPriority="39" w:unhideWhenUsed="1"/>
-    <w:lsdException w:name="toc 2" w:semiHidden="1" w:uiPriority="39" w:unhideWhenUsed="1"/>
-    <w:lsdException w:name="toc 3" w:semiHidden="1" w:uiPriority="39" w:unhideWhenUsed="1"/>
-    <w:lsdException w:name="toc 4" w:semiHidden="1" w:uiPriority="39" w:unhideWhenUsed="1"/>
-    <w:lsdException w:name="toc 5" w:semiHidden="1" w:uiPriority="39" w:unhideWhenUsed="1"/>
-    <w:lsdException w:name="toc 6" w:semiHidden="1" w:uiPriority="39" w:unhideWhenUsed="1"/>
-    <w:lsdException w:name="toc 7" w:semiHidden="1" w:uiPriority="39" w:unhideWhenUsed="1"/>
-    <w:lsdException w:name="toc 8" w:semiHidden="1" w:uiPriority="39" w:unhideWhenUsed="1"/>
-    <w:lsdException w:name="toc 9" w:semiHidden="1" w:uiPriority="39" w:unhideWhenUsed="1"/>
-    <w:lsdException w:name="Normal Indent" w:semiHidden="1" w:unhideWhenUsed="1"/>
-    <w:lsdException w:name="footnote text" w:semiHidden="1" w:unhideWhenUsed="1"/>
-    <w:lsdException w:name="annotation text" w:semiHidden="1" w:unhideWhenUsed="1"/>
-    <w:lsdException w:name="header" w:semiHidden="1" w:unhideWhenUsed="1"/>
-    <w:lsdException w:name="footer" w:semiHidden="1" w:unhideWhenUsed="1"/>
-    <w:lsdException w:name="index heading" w:semiHidden="1" w:unhideWhenUsed="1"/>
-    <w:lsdException w:name="caption" w:semiHidden="1" w:uiPriority="35" w:unhideWhenUsed="1" w:qFormat="1"/>
-    <w:lsdException w:name="table of figures" w:semiHidden="1" w:unhideWhenUsed="1"/>
-    <w:lsdException w:name="envelope address" w:semiHidden="1" w:unhideWhenUsed="1"/>
-    <w:lsdException w:name="envelope return" w:semiHidden="1" w:unhideWhenUsed="1"/>
-    <w:lsdException w:name="footnote reference" w:semiHidden="1" w:unhideWhenUsed="1"/>
-    <w:lsdException w:name="annotation reference" w:semiHidden="1" w:unhideWhenUsed="1"/>
-    <w:lsdException w:name="line number" w:semiHidden="1" w:unhideWhenUsed="1"/>
-    <w:lsdException w:name="page number" w:semiHidden="1" w:unhideWhenUsed="1"/>
-    <w:lsdException w:name="endnote reference" w:semiHidden="1" w:unhideWhenUsed="1"/>
-    <w:lsdException w:name="endnote text" w:semiHidden="1" w:unhideWhenUsed="1"/>
-    <w:lsdException w:name="table of authorities" w:semiHidden="1" w:unhideWhenUsed="1"/>
-    <w:lsdException w:name="macro" w:semiHidden="1" w:unhideWhenUsed="1"/>
-    <w:lsdException w:name="toa heading" w:semiHidden="1" w:unhideWhenUsed="1"/>
-    <w:lsdException w:name="List" w:semiHidden="1" w:unhideWhenUsed="1"/>
-    <w:lsdException w:name="List Bullet" w:semiHidden="1" w:unhideWhenUsed="1"/>
-    <w:lsdException w:name="List Number" w:semiHidden="1" w:unhideWhenUsed="1"/>
-    <w:lsdException w:name="List 2" w:semiHidden="1" w:unhideWhenUsed="1"/>
-    <w:lsdException w:name="List 3" w:semiHidden="1" w:unhideWhenUsed="1"/>
-    <w:lsdException w:name="List 4" w:semiHidden="1" w:unhideWhenUsed="1"/>
-    <w:lsdException w:name="List 5" w:semiHidden="1" w:unhideWhenUsed="1"/>
-    <w:lsdException w:name="List Bullet 2" w:semiHidden="1" w:unhideWhenUsed="1"/>
-    <w:lsdException w:name="List Bullet 3" w:semiHidden="1" w:unhideWhenUsed="1"/>
-    <w:lsdException w:name="List Bullet 4" w:semiHidden="1" w:unhideWhenUsed="1"/>
-    <w:lsdException w:name="List Bullet 5" w:semiHidden="1" w:unhideWhenUsed="1"/>
-    <w:lsdException w:name="List Number 2" w:semiHidden="1" w:unhideWhenUsed="1"/>
-    <w:lsdException w:name="List Number 3" w:semiHidden="1" w:unhideWhenUsed="1"/>
-    <w:lsdException w:name="List Number 4" w:semiHidden="1" w:unhideWhenUsed="1"/>
-    <w:lsdException w:name="List Number 5" w:semiHidden="1" w:unhideWhenUsed="1"/>
-    <w:lsdException w:name="Title" w:uiPriority="10" w:qFormat="1"/>
-    <w:lsdException w:name="Closing" w:semiHidden="1" w:unhideWhenUsed="1"/>
-    <w:lsdException w:name="Signature" w:semiHidden="1" w:unhideWhenUsed="1"/>
-    <w:lsdException w:name="Default Paragraph Font" w:semiHidden="1" w:uiPriority="1" w:unhideWhenUsed="1"/>
-    <w:lsdException w:name="Body Text" w:semiHidden="1" w:unhideWhenUsed="1"/>
-    <w:lsdException w:name="Body Text Indent" w:semiHidden="1" w:unhideWhenUsed="1"/>
-    <w:lsdException w:name="List Continue" w:semiHidden="1" w:unhideWhenUsed="1"/>
-    <w:lsdException w:name="List Continue 2" w:semiHidden="1" w:unhideWhenUsed="1"/>
-    <w:lsdException w:name="List Continue 3" w:semiHidden="1" w:unhideWhenUsed="1"/>
-    <w:lsdException w:name="List Continue 4" w:semiHidden="1" w:unhideWhenUsed="1"/>
-    <w:lsdException w:name="List Continue 5" w:semiHidden="1" w:unhideWhenUsed="1"/>
-    <w:lsdException w:name="Message Header" w:semiHidden="1" w:unhideWhenUsed="1"/>
-    <w:lsdException w:name="Subtitle" w:uiPriority="11" w:qFormat="1"/>
-    <w:lsdException w:name="Salutation" w:semiHidden="1" w:unhideWhenUsed="1"/>
-    <w:lsdException w:name="Date" w:semiHidden="1" w:unhideWhenUsed="1"/>
-    <w:lsdException w:name="Body Text First Indent" w:semiHidden="1" w:unhideWhenUsed="1"/>
-    <w:lsdException w:name="Body Text First Indent 2" w:semiHidden="1" w:unhideWhenUsed="1"/>
-    <w:lsdException w:name="Note Heading" w:semiHidden="1" w:unhideWhenUsed="1"/>
-    <w:lsdException w:name="Body Text 2" w:semiHidden="1" w:unhideWhenUsed="1"/>
-    <w:lsdException w:name="Body Text 3" w:semiHidden="1" w:unhideWhenUsed="1"/>
-    <w:lsdException w:name="Body Text Indent 2" w:semiHidden="1" w:unhideWhenUsed="1"/>
-    <w:lsdException w:name="Body Text Indent 3" w:semiHidden="1" w:unhideWhenUsed="1"/>
-    <w:lsdException w:name="Block Text" w:semiHidden="1" w:unhideWhenUsed="1"/>
-    <w:lsdException w:name="Hyperlink" w:semiHidden="1" w:unhideWhenUsed="1"/>
-    <w:lsdException w:name="FollowedHyperlink" w:semiHidden="1" w:unhideWhenUsed="1"/>
-    <w:lsdException w:name="Strong" w:uiPriority="22" w:qFormat="1"/>
-    <w:lsdException w:name="Emphasis" w:uiPriority="20" w:qFormat="1"/>
-    <w:lsdException w:name="Document Map" w:semiHidden="1" w:unhideWhenUsed="1"/>
-    <w:lsdException w:name="Plain Text" w:semiHidden="1" w:unhideWhenUsed="1"/>
-    <w:lsdException w:name="E-mail Signature" w:semiHidden="1" w:unhideWhenUsed="1"/>
-    <w:lsdException w:name="HTML Top of Form" w:semiHidden="1" w:unhideWhenUsed="1"/>
-    <w:lsdException w:name="HTML Bottom of Form" w:semiHidden="1" w:unhideWhenUsed="1"/>
-    <w:lsdException w:name="Normal (Web)" w:semiHidden="1" w:unhideWhenUsed="1"/>
-    <w:lsdException w:name="HTML Acronym" w:semiHidden="1" w:unhideWhenUsed="1"/>
-    <w:lsdException w:name="HTML Address" w:semiHidden="1" w:unhideWhenUsed="1"/>
-    <w:lsdException w:name="HTML Cite" w:semiHidden="1" w:unhideWhenUsed="1"/>
-    <w:lsdException w:name="HTML Code" w:semiHidden="1" w:unhideWhenUsed="1"/>
-    <w:lsdException w:name="HTML Definition" w:semiHidden="1" w:unhideWhenUsed="1"/>
-    <w:lsdException w:name="HTML Keyboard" w:semiHidden="1" w:unhideWhenUsed="1"/>
-    <w:lsdException w:name="HTML Preformatted" w:semiHidden="1" w:unhideWhenUsed="1"/>
-    <w:lsdException w:name="HTML Sample" w:semiHidden="1" w:unhideWhenUsed="1"/>
-    <w:lsdException w:name="HTML Typewriter" w:semiHidden="1" w:unhideWhenUsed="1"/>
-    <w:lsdException w:name="HTML Variable" w:semiHidden="1" w:unhideWhenUsed="1"/>
-    <w:lsdException w:name="Normal Table" w:semiHidden="1" w:unhideWhenUsed="1"/>
-    <w:lsdException w:name="annotation subject" w:semiHidden="1" w:unhideWhenUsed="1"/>
-    <w:lsdException w:name="No List" w:semiHidden="1" w:unhideWhenUsed="1"/>
-    <w:lsdException w:name="Outline List 1" w:semiHidden="1" w:unhideWhenUsed="1"/>
-    <w:lsdException w:name="Outline List 2" w:semiHidden="1" w:unhideWhenUsed="1"/>
-    <w:lsdException w:name="Outline List 3" w:semiHidden="1" w:unhideWhenUsed="1"/>
-    <w:lsdException w:name="Table Simple 1" w:semiHidden="1" w:unhideWhenUsed="1"/>
-    <w:lsdException w:name="Table Simple 2" w:semiHidden="1" w:unhideWhenUsed="1"/>
-    <w:lsdException w:name="Table Simple 3" w:semiHidden="1" w:unhideWhenUsed="1"/>
-    <w:lsdException w:name="Table Classic 1" w:semiHidden="1" w:unhideWhenUsed="1"/>
-    <w:lsdException w:name="Table Classic 2" w:semiHidden="1" w:unhideWhenUsed="1"/>
-    <w:lsdException w:name="Table Classic 3" w:semiHidden="1" w:unhideWhenUsed="1"/>
-    <w:lsdException w:name="Table Classic 4" w:semiHidden="1" w:unhideWhenUsed="1"/>
-    <w:lsdException w:name="Table Colorful 1" w:semiHidden="1" w:unhideWhenUsed="1"/>
-    <w:lsdException w:name="Table Colorful 2" w:semiHidden="1" w:unhideWhenUsed="1"/>
-    <w:lsdException w:name="Table Colorful 3" w:semiHidden="1" w:unhideWhenUsed="1"/>
-    <w:lsdException w:name="Table Columns 1" w:semiHidden="1" w:unhideWhenUsed="1"/>
-    <w:lsdException w:name="Table Columns 2" w:semiHidden="1" w:unhideWhenUsed="1"/>
-    <w:lsdException w:name="Table Columns 3" w:semiHidden="1" w:unhideWhenUsed="1"/>
-    <w:lsdException w:name="Table Columns 4" w:semiHidden="1" w:unhideWhenUsed="1"/>
-    <w:lsdException w:name="Table Columns 5" w:semiHidden="1" w:unhideWhenUsed="1"/>
-    <w:lsdException w:name="Table Grid 1" w:semiHidden="1" w:unhideWhenUsed="1"/>
-    <w:lsdException w:name="Table Grid 2" w:semiHidden="1" w:unhideWhenUsed="1"/>
-    <w:lsdException w:name="Table Grid 3" w:semiHidden="1" w:unhideWhenUsed="1"/>
-    <w:lsdException w:name="Table Grid 4" w:semiHidden="1" w:unhideWhenUsed="1"/>
-    <w:lsdException w:name="Table Grid 5" w:semiHidden="1" w:unhideWhenUsed="1"/>
-    <w:lsdException w:name="Table Grid 6" w:semiHidden="1" w:unhideWhenUsed="1"/>
-    <w:lsdException w:name="Table Grid 7" w:semiHidden="1" w:unhideWhenUsed="1"/>
-    <w:lsdException w:name="Table Grid 8" w:semiHidden="1" w:unhideWhenUsed="1"/>
-    <w:lsdException w:name="Table List 1" w:semiHidden="1" w:unhideWhenUsed="1"/>
-    <w:lsdException w:name="Table List 2" w:semiHidden="1" w:unhideWhenUsed="1"/>
-    <w:lsdException w:name="Table List 3" w:semiHidden="1" w:unhideWhenUsed="1"/>
-    <w:lsdException w:name="Table List 4" w:semiHidden="1" w:unhideWhenUsed="1"/>
-    <w:lsdException w:name="Table List 5" w:semiHidden="1" w:unhideWhenUsed="1"/>
-    <w:lsdException w:name="Table List 6" w:semiHidden="1" w:unhideWhenUsed="1"/>
-    <w:lsdException w:name="Table List 7" w:semiHidden="1" w:unhideWhenUsed="1"/>
-    <w:lsdException w:name="Table List 8" w:semiHidden="1" w:unhideWhenUsed="1"/>
-    <w:lsdException w:name="Table 3D effects 1" w:semiHidden="1" w:unhideWhenUsed="1"/>
-    <w:lsdException w:name="Table 3D effects 2" w:semiHidden="1" w:unhideWhenUsed="1"/>
-    <w:lsdException w:name="Table 3D effects 3" w:semiHidden="1" w:unhideWhenUsed="1"/>
-    <w:lsdException w:name="Table Contemporary" w:semiHidden="1" w:unhideWhenUsed="1"/>
-    <w:lsdException w:name="Table Elegant" w:semiHidden="1" w:unhideWhenUsed="1"/>
-    <w:lsdException w:name="Table Professional" w:semiHidden="1" w:unhideWhenUsed="1"/>
-    <w:lsdException w:name="Table Subtle 1" w:semiHidden="1" w:unhideWhenUsed="1"/>
-    <w:lsdException w:name="Table Subtle 2" w:semiHidden="1" w:unhideWhenUsed="1"/>
-    <w:lsdException w:name="Table Web 1" w:semiHidden="1" w:unhideWhenUsed="1"/>
-    <w:lsdException w:name="Table Web 2" w:semiHidden="1" w:unhideWhenUsed="1"/>
-    <w:lsdException w:name="Table Web 3" w:semiHidden="1" w:unhideWhenUsed="1"/>
-    <w:lsdException w:name="Balloon Text" w:semiHidden="1" w:unhideWhenUsed="1"/>
-    <w:lsdException w:name="Table Grid" w:semiHidden="1" w:uiPriority="39" w:unhideWhenUsed="1"/>
-    <w:lsdException w:name="Table Theme" w:semiHidden="1" w:unhideWhenUsed="1"/>
-    <w:lsdException w:name="Placeholder Text" w:semiHidden="1"/>
-    <w:lsdException w:name="No Spacing" w:uiPriority="1" w:qFormat="1"/>
-    <w:lsdException w:name="Light Shading" w:uiPriority="60"/>
-    <w:lsdException w:name="Light List" w:uiPriority="61"/>
-    <w:lsdException w:name="Light Grid" w:uiPriority="62"/>
-    <w:lsdException w:name="Medium Shading 1" w:uiPriority="63"/>
-    <w:lsdException w:name="Medium Shading 2" w:uiPriority="64"/>
-    <w:lsdException w:name="Medium List 1" w:uiPriority="65"/>
-    <w:lsdException w:name="Medium List 2" w:uiPriority="66"/>
-    <w:lsdException w:name="Medium Grid 1" w:uiPriority="67"/>
-    <w:lsdException w:name="Medium Grid 2" w:uiPriority="68"/>
-    <w:lsdException w:name="Medium Grid 3" w:uiPriority="69"/>
-    <w:lsdException w:name="Dark List" w:uiPriority="70"/>
-    <w:lsdException w:name="Colorful Shading" w:uiPriority="71"/>
-    <w:lsdException w:name="Colorful List" w:uiPriority="72"/>
-    <w:lsdException w:name="Colorful Grid" w:uiPriority="73"/>
-    <w:lsdException w:name="Light Shading Accent 1" w:uiPriority="60"/>
-    <w:lsdException w:name="Light List Accent 1" w:uiPriority="61"/>
-    <w:lsdException w:name="Light Grid Accent 1" w:uiPriority="62"/>
-    <w:lsdException w:name="Medium Shading 1 Accent 1" w:uiPriority="63"/>
-    <w:lsdException w:name="Medium Shading 2 Accent 1" w:uiPriority="64"/>
-    <w:lsdException w:name="Medium List 1 Accent 1" w:uiPriority="65"/>
-    <w:lsdException w:name="Revision" w:semiHidden="1"/>
-    <w:lsdException w:name="List Paragraph" w:uiPriority="34" w:qFormat="1"/>
-    <w:lsdException w:name="Quote" w:uiPriority="29" w:qFormat="1"/>
-    <w:lsdException w:name="Intense Quote" w:uiPriority="30" w:qFormat="1"/>
-    <w:lsdException w:name="Medium List 2 Accent 1" w:uiPriority="66"/>
-    <w:lsdException w:name="Medium Grid 1 Accent 1" w:uiPriority="67"/>
-    <w:lsdException w:name="Medium Grid 2 Accent 1" w:uiPriority="68"/>
-    <w:lsdException w:name="Medium Grid 3 Accent 1" w:uiPriority="69"/>
-    <w:lsdException w:name="Dark List Accent 1" w:uiPriority="70"/>
-    <w:lsdException w:name="Colorful Shading Accent 1" w:uiPriority="71"/>
-    <w:lsdException w:name="Colorful List Accent 1" w:uiPriority="72"/>
-    <w:lsdException w:name="Colorful Grid Accent 1" w:uiPriority="73"/>
-    <w:lsdException w:name="Light Shading Accent 2" w:uiPriority="60"/>
-    <w:lsdException w:name="Light List Accent 2" w:uiPriority="61"/>
-    <w:lsdException w:name="Light Grid Accent 2" w:uiPriority="62"/>
-    <w:lsdException w:name="Medium Shading 1 Accent 2" w:uiPriority="63"/>
-    <w:lsdException w:name="Medium Shading 2 Accent 2" w:uiPriority="64"/>
-    <w:lsdException w:name="Medium List 1 Accent 2" w:uiPriority="65"/>
-    <w:lsdException w:name="Medium List 2 Accent 2" w:uiPriority="66"/>
-    <w:lsdException w:name="Medium Grid 1 Accent 2" w:uiPriority="67"/>
-    <w:lsdException w:name="Medium Grid 2 Accent 2" w:uiPriority="68"/>
-    <w:lsdException w:name="Medium Grid 3 Accent 2" w:uiPriority="69"/>
-    <w:lsdException w:name="Dark List Accent 2" w:uiPriority="70"/>
-    <w:lsdException w:name="Colorful Shading Accent 2" w:uiPriority="71"/>
-    <w:lsdException w:name="Colorful List Accent 2" w:uiPriority="72"/>
-    <w:lsdException w:name="Colorful Grid Accent 2" w:uiPriority="73"/>
-    <w:lsdException w:name="Light Shading Accent 3" w:uiPriority="60"/>
-    <w:lsdException w:name="Light List Accent 3" w:uiPriority="61"/>
-    <w:lsdException w:name="Light Grid Accent 3" w:uiPriority="62"/>
-    <w:lsdException w:name="Medium Shading 1 Accent 3" w:uiPriority="63"/>
-    <w:lsdException w:name="Medium Shading 2 Accent 3" w:uiPriority="64"/>
-    <w:lsdException w:name="Medium List 1 Accent 3" w:uiPriority="65"/>
-    <w:lsdException w:name="Medium List 2 Accent 3" w:uiPriority="66"/>
-    <w:lsdException w:name="Medium Grid 1 Accent 3" w:uiPriority="67"/>
-    <w:lsdException w:name="Medium Grid 2 Accent 3" w:uiPriority="68"/>
-    <w:lsdException w:name="Medium Grid 3 Accent 3" w:uiPriority="69"/>
-    <w:lsdException w:name="Dark List Accent 3" w:uiPriority="70"/>
-    <w:lsdException w:name="Colorful Shading Accent 3" w:uiPriority="71"/>
-    <w:lsdException w:name="Colorful List Accent 3" w:uiPriority="72"/>
-    <w:lsdException w:name="Colorful Grid Accent 3" w:uiPriority="73"/>
-    <w:lsdException w:name="Light Shading Accent 4" w:uiPriority="60"/>
-    <w:lsdException w:name="Light List Accent 4" w:uiPriority="61"/>
-    <w:lsdException w:name="Light Grid Accent 4" w:uiPriority="62"/>
-    <w:lsdException w:name="Medium Shading 1 Accent 4" w:uiPriority="63"/>
-    <w:lsdException w:name="Medium Shading 2 Accent 4" w:uiPriority="64"/>
-    <w:lsdException w:name="Medium List 1 Accent 4" w:uiPriority="65"/>
-    <w:lsdException w:name="Medium List 2 Accent 4" w:uiPriority="66"/>
-    <w:lsdException w:name="Medium Grid 1 Accent 4" w:uiPriority="67"/>
-    <w:lsdException w:name="Medium Grid 2 Accent 4" w:uiPriority="68"/>
-    <w:lsdException w:name="Medium Grid 3 Accent 4" w:uiPriority="69"/>
-    <w:lsdException w:name="Dark List Accent 4" w:uiPriority="70"/>
-    <w:lsdException w:name="Colorful Shading Accent 4" w:uiPriority="71"/>
-    <w:lsdException w:name="Colorful List Accent 4" w:uiPriority="72"/>
-    <w:lsdException w:name="Colorful Grid Accent 4" w:uiPriority="73"/>
-    <w:lsdException w:name="Light Shading Accent 5" w:uiPriority="60"/>
-    <w:lsdException w:name="Light List Accent 5" w:uiPriority="61"/>
-    <w:lsdException w:name="Light Grid Accent 5" w:uiPriority="62"/>
-    <w:lsdException w:name="Medium Shading 1 Accent 5" w:uiPriority="63"/>
-    <w:lsdException w:name="Medium Shading 2 Accent 5" w:uiPriority="64"/>
-    <w:lsdException w:name="Medium List 1 Accent 5" w:uiPriority="65"/>
-    <w:lsdException w:name="Medium List 2 Accent 5" w:uiPriority="66"/>
-    <w:lsdException w:name="Medium Grid 1 Accent 5" w:uiPriority="67"/>
-    <w:lsdException w:name="Medium Grid 2 Accent 5" w:uiPriority="68"/>
-    <w:lsdException w:name="Medium Grid 3 Accent 5" w:uiPriority="69"/>
-    <w:lsdException w:name="Dark List Accent 5" w:uiPriority="70"/>
-    <w:lsdException w:name="Colorful Shading Accent 5" w:uiPriority="71"/>
-    <w:lsdException w:name="Colorful List Accent 5" w:uiPriority="72"/>
-    <w:lsdException w:name="Colorful Grid Accent 5" w:uiPriority="73"/>
-    <w:lsdException w:name="Light Shading Accent 6" w:uiPriority="60"/>
-    <w:lsdException w:name="Light List Accent 6" w:uiPriority="61"/>
-    <w:lsdException w:name="Light Grid Accent 6" w:uiPriority="62"/>
-    <w:lsdException w:name="Medium Shading 1 Accent 6" w:uiPriority="63"/>
-    <w:lsdException w:name="Medium Shading 2 Accent 6" w:uiPriority="64"/>
-    <w:lsdException w:name="Medium List 1 Accent 6" w:uiPriority="65"/>
-    <w:lsdException w:name="Medium List 2 Accent 6" w:uiPriority="66"/>
-    <w:lsdException w:name="Medium Grid 1 Accent 6" w:uiPriority="67"/>
-    <w:lsdException w:name="Medium Grid 2 Accent 6" w:uiPriority="68"/>
-    <w:lsdException w:name="Medium Grid 3 Accent 6" w:uiPriority="69"/>
-    <w:lsdException w:name="Dark List Accent 6" w:uiPriority="70"/>
-    <w:lsdException w:name="Colorful Shading Accent 6" w:uiPriority="71"/>
-    <w:lsdException w:name="Colorful List Accent 6" w:uiPriority="72"/>
-    <w:lsdException w:name="Colorful Grid Accent 6" w:uiPriority="73"/>
-    <w:lsdException w:name="Subtle Emphasis" w:uiPriority="19" w:qFormat="1"/>
-    <w:lsdException w:name="Intense Emphasis" w:uiPriority="21" w:qFormat="1"/>
-    <w:lsdException w:name="Subtle Reference" w:uiPriority="31" w:qFormat="1"/>
-    <w:lsdException w:name="Intense Reference" w:uiPriority="32" w:qFormat="1"/>
-    <w:lsdException w:name="Book Title" w:uiPriority="33" w:qFormat="1"/>
-    <w:lsdException w:name="Bibliography" w:semiHidden="1" w:uiPriority="37" w:unhideWhenUsed="1"/>
-    <w:lsdException w:name="TOC Heading" w:semiHidden="1" w:uiPriority="39" w:unhideWhenUsed="1" w:qFormat="1"/>
-    <w:lsdException w:name="Plain Table 1" w:uiPriority="41"/>
-    <w:lsdException w:name="Plain Table 2" w:uiPriority="42"/>
-    <w:lsdException w:name="Plain Table 3" w:uiPriority="43"/>
-    <w:lsdException w:name="Plain Table 4" w:uiPriority="44"/>
-    <w:lsdException w:name="Plain Table 5" w:uiPriority="45"/>
-    <w:lsdException w:name="Grid Table Light" w:uiPriority="40"/>
-    <w:lsdException w:name="Grid Table 1 Light" w:uiPriority="46"/>
-    <w:lsdException w:name="Grid Table 2" w:uiPriority="47"/>
-    <w:lsdException w:name="Grid Table 3" w:uiPriority="48"/>
-    <w:lsdException w:name="Grid Table 4" w:uiPriority="49"/>
-    <w:lsdException w:name="Grid Table 5 Dark" w:uiPriority="50"/>
-    <w:lsdException w:name="Grid Table 6 Colorful" w:uiPriority="51"/>
-    <w:lsdException w:name="Grid Table 7 Colorful" w:uiPriority="52"/>
-    <w:lsdException w:name="Grid Table 1 Light Accent 1" w:uiPriority="46"/>
-    <w:lsdException w:name="Grid Table 2 Accent 1" w:uiPriority="47"/>
-    <w:lsdException w:name="Grid Table 3 Accent 1" w:uiPriority="48"/>
-    <w:lsdException w:name="Grid Table 4 Accent 1" w:uiPriority="49"/>
-    <w:lsdException w:name="Grid Table 5 Dark Accent 1" w:uiPriority="50"/>
-    <w:lsdException w:name="Grid Table 6 Colorful Accent 1" w:uiPriority="51"/>
-    <w:lsdException w:name="Grid Table 7 Colorful Accent 1" w:uiPriority="52"/>
-    <w:lsdException w:name="Grid Table 1 Light Accent 2" w:uiPriority="46"/>
-    <w:lsdException w:name="Grid Table 2 Accent 2" w:uiPriority="47"/>
-    <w:lsdException w:name="Grid Table 3 Accent 2" w:uiPriority="48"/>
-    <w:lsdException w:name="Grid Table 4 Accent 2" w:uiPriority="49"/>
-    <w:lsdException w:name="Grid Table 5 Dark Accent 2" w:uiPriority="50"/>
-    <w:lsdException w:name="Grid Table 6 Colorful Accent 2" w:uiPriority="51"/>
-    <w:lsdException w:name="Grid Table 7 Colorful Accent 2" w:uiPriority="52"/>
-    <w:lsdException w:name="Grid Table 1 Light Accent 3" w:uiPriority="46"/>
-    <w:lsdException w:name="Grid Table 2 Accent 3" w:uiPriority="47"/>
-    <w:lsdException w:name="Grid Table 3 Accent 3" w:uiPriority="48"/>
-    <w:lsdException w:name="Grid Table 4 Accent 3" w:uiPriority="49"/>
-    <w:lsdException w:name="Grid Table 5 Dark Accent 3" w:uiPriority="50"/>
-    <w:lsdException w:name="Grid Table 6 Colorful Accent 3" w:uiPriority="51"/>
-    <w:lsdException w:name="Grid Table 7 Colorful Accent 3" w:uiPriority="52"/>
-    <w:lsdException w:name="Grid Table 1 Light Accent 4" w:uiPriority="46"/>
-    <w:lsdException w:name="Grid Table 2 Accent 4" w:uiPriority="47"/>
-    <w:lsdException w:name="Grid Table 3 Accent 4" w:uiPriority="48"/>
-    <w:lsdException w:name="Grid Table 4 Accent 4" w:uiPriority="49"/>
-    <w:lsdException w:name="Grid Table 5 Dark Accent 4" w:uiPriority="50"/>
-    <w:lsdException w:name="Grid Table 6 Colorful Accent 4" w:uiPriority="51"/>
-    <w:lsdException w:name="Grid Table 7 Colorful Accent 4" w:uiPriority="52"/>
-    <w:lsdException w:name="Grid Table 1 Light Accent 5" w:uiPriority="46"/>
-    <w:lsdException w:name="Grid Table 2 Accent 5" w:uiPriority="47"/>
-    <w:lsdException w:name="Grid Table 3 Accent 5" w:uiPriority="48"/>
-    <w:lsdException w:name="Grid Table 4 Accent 5" w:uiPriority="49"/>
-    <w:lsdException w:name="Grid Table 5 Dark Accent 5" w:uiPriority="50"/>
-    <w:lsdException w:name="Grid Table 6 Colorful Accent 5" w:uiPriority="51"/>
-    <w:lsdException w:name="Grid Table 7 Colorful Accent 5" w:uiPriority="52"/>
-    <w:lsdException w:name="Grid Table 1 Light Accent 6" w:uiPriority="46"/>
-    <w:lsdException w:name="Grid Table 2 Accent 6" w:uiPriority="47"/>
-    <w:lsdException w:name="Grid Table 3 Accent 6" w:uiPriority="48"/>
-    <w:lsdException w:name="Grid Table 4 Accent 6" w:uiPriority="49"/>
-    <w:lsdException w:name="Grid Table 5 Dark Accent 6" w:uiPriority="50"/>
-    <w:lsdException w:name="Grid Table 6 Colorful Accent 6" w:uiPriority="51"/>
-    <w:lsdException w:name="Grid Table 7 Colorful Accent 6" w:uiPriority="52"/>
-    <w:lsdException w:name="List Table 1 Light" w:uiPriority="46"/>
-    <w:lsdException w:name="List Table 2" w:uiPriority="47"/>
-    <w:lsdException w:name="List Table 3" w:uiPriority="48"/>
-    <w:lsdException w:name="List Table 4" w:uiPriority="49"/>
-    <w:lsdException w:name="List Table 5 Dark" w:uiPriority="50"/>
-    <w:lsdException w:name="List Table 6 Colorful" w:uiPriority="51"/>
-    <w:lsdException w:name="List Table 7 Colorful" w:uiPriority="52"/>
-    <w:lsdException w:name="List Table 1 Light Accent 1" w:uiPriority="46"/>
-    <w:lsdException w:name="List Table 2 Accent 1" w:uiPriority="47"/>
-    <w:lsdException w:name="List Table 3 Accent 1" w:uiPriority="48"/>
-    <w:lsdException w:name="List Table 4 Accent 1" w:uiPriority="49"/>
-    <w:lsdException w:name="List Table 5 Dark Accent 1" w:uiPriority="50"/>
-    <w:lsdException w:name="List Table 6 Colorful Accent 1" w:uiPriority="51"/>
-    <w:lsdException w:name="List Table 7 Colorful Accent 1" w:uiPriority="52"/>
-    <w:lsdException w:name="List Table 1 Light Accent 2" w:uiPriority="46"/>
-    <w:lsdException w:name="List Table 2 Accent 2" w:uiPriority="47"/>
-    <w:lsdException w:name="List Table 3 Accent 2" w:uiPriority="48"/>
-    <w:lsdException w:name="List Table 4 Accent 2" w:uiPriority="49"/>
-    <w:lsdException w:name="List Table 5 Dark Accent 2" w:uiPriority="50"/>
-    <w:lsdException w:name="List Table 6 Colorful Accent 2" w:uiPriority="51"/>
-    <w:lsdException w:name="List Table 7 Colorful Accent 2" w:uiPriority="52"/>
-    <w:lsdException w:name="List Table 1 Light Accent 3" w:uiPriority="46"/>
-    <w:lsdException w:name="List Table 2 Accent 3" w:uiPriority="47"/>
-    <w:lsdException w:name="List Table 3 Accent 3" w:uiPriority="48"/>
-    <w:lsdException w:name="List Table 4 Accent 3" w:uiPriority="49"/>
-    <w:lsdException w:name="List Table 5 Dark Accent 3" w:uiPriority="50"/>
-    <w:lsdException w:name="List Table 6 Colorful Accent 3" w:uiPriority="51"/>
-    <w:lsdException w:name="List Table 7 Colorful Accent 3" w:uiPriority="52"/>
-    <w:lsdException w:name="List Table 1 Light Accent 4" w:uiPriority="46"/>
-    <w:lsdException w:name="List Table 2 Accent 4" w:uiPriority="47"/>
-    <w:lsdException w:name="List Table 3 Accent 4" w:uiPriority="48"/>
-    <w:lsdException w:name="List Table 4 Accent 4" w:uiPriority="49"/>
-    <w:lsdException w:name="List Table 5 Dark Accent 4" w:uiPriority="50"/>
-    <w:lsdException w:name="List Table 6 Colorful Accent 4" w:uiPriority="51"/>
-    <w:lsdException w:name="List Table 7 Colorful Accent 4" w:uiPriority="52"/>
-    <w:lsdException w:name="List Table 1 Light Accent 5" w:uiPriority="46"/>
-    <w:lsdException w:name="List Table 2 Accent 5" w:uiPriority="47"/>
-    <w:lsdException w:name="List Table 3 Accent 5" w:uiPriority="48"/>
-    <w:lsdException w:name="List Table 4 Accent 5" w:uiPriority="49"/>
-    <w:lsdException w:name="List Table 5 Dark Accent 5" w:uiPriority="50"/>
-    <w:lsdException w:name="List Table 6 Colorful Accent 5" w:uiPriority="51"/>
-    <w:lsdException w:name="List Table 7 Colorful Accent 5" w:uiPriority="52"/>
-    <w:lsdException w:name="List Table 1 Light Accent 6" w:uiPriority="46"/>
-    <w:lsdException w:name="List Table 2 Accent 6" w:uiPriority="47"/>
-    <w:lsdException w:name="List Table 3 Accent 6" w:uiPriority="48"/>
-    <w:lsdException w:name="List Table 4 Accent 6" w:uiPriority="49"/>
-    <w:lsdException w:name="List Table 5 Dark Accent 6" w:uiPriority="50"/>
-    <w:lsdException w:name="List Table 6 Colorful Accent 6" w:uiPriority="51"/>
-    <w:lsdException w:name="List Table 7 Colorful Accent 6" w:uiPriority="52"/>
-    <w:lsdException w:name="Mention" w:semiHidden="1" w:unhideWhenUsed="1"/>
-    <w:lsdException w:name="Smart Hyperlink" w:semiHidden="1" w:unhideWhenUsed="1"/>
-    <w:lsdException w:name="Hashtag" w:semiHidden="1" w:unhideWhenUsed="1"/>
-    <w:lsdException w:name="Unresolved Mention" w:semiHidden="1" w:unhideWhenUsed="1"/>
-    <w:lsdException w:name="Smart Link" w:semiHidden="1" w:unhideWhenUsed="1"/>
+  <w:latentStyles w:defLockedState="0" w:defUIPriority="99" w:defSemiHidden="1" w:defUnhideWhenUsed="1" w:defQFormat="0" w:count="267">
+    <w:lsdException w:name="Normal" w:semiHidden="0" w:uiPriority="0" w:unhideWhenUsed="0" w:qFormat="1"/>
+    <w:lsdException w:name="heading 1" w:semiHidden="0" w:uiPriority="9" w:unhideWhenUsed="0" w:qFormat="1"/>
+    <w:lsdException w:name="heading 2" w:uiPriority="9" w:qFormat="1"/>
+    <w:lsdException w:name="heading 3" w:uiPriority="9" w:qFormat="1"/>
+    <w:lsdException w:name="heading 4" w:uiPriority="9" w:qFormat="1"/>
+    <w:lsdException w:name="heading 5" w:uiPriority="9" w:qFormat="1"/>
+    <w:lsdException w:name="heading 6" w:uiPriority="9" w:qFormat="1"/>
+    <w:lsdException w:name="heading 7" w:uiPriority="9" w:qFormat="1"/>
+    <w:lsdException w:name="heading 8" w:uiPriority="9" w:qFormat="1"/>
+    <w:lsdException w:name="heading 9" w:uiPriority="9" w:qFormat="1"/>
+    <w:lsdException w:name="toc 1" w:uiPriority="39"/>
+    <w:lsdException w:name="toc 2" w:uiPriority="39"/>
+    <w:lsdException w:name="toc 3" w:uiPriority="39"/>
+    <w:lsdException w:name="toc 4" w:uiPriority="39"/>
+    <w:lsdException w:name="toc 5" w:uiPriority="39"/>
+    <w:lsdException w:name="toc 6" w:uiPriority="39"/>
+    <w:lsdException w:name="toc 7" w:uiPriority="39"/>
+    <w:lsdException w:name="toc 8" w:uiPriority="39"/>
+    <w:lsdException w:name="toc 9" w:uiPriority="39"/>
+    <w:lsdException w:name="caption" w:uiPriority="35" w:qFormat="1"/>
+    <w:lsdException w:name="Title" w:semiHidden="0" w:uiPriority="10" w:unhideWhenUsed="0" w:qFormat="1"/>
+    <w:lsdException w:name="Default Paragraph Font" w:uiPriority="1"/>
+    <w:lsdException w:name="Subtitle" w:semiHidden="0" w:uiPriority="11" w:unhideWhenUsed="0" w:qFormat="1"/>
+    <w:lsdException w:name="Strong" w:semiHidden="0" w:uiPriority="22" w:unhideWhenUsed="0" w:qFormat="1"/>
+    <w:lsdException w:name="Emphasis" w:semiHidden="0" w:uiPriority="20" w:unhideWhenUsed="0" w:qFormat="1"/>
+    <w:lsdException w:name="Table Grid" w:semiHidden="0" w:uiPriority="39" w:unhideWhenUsed="0"/>
+    <w:lsdException w:name="Placeholder Text" w:unhideWhenUsed="0"/>
+    <w:lsdException w:name="No Spacing" w:semiHidden="0" w:uiPriority="1" w:unhideWhenUsed="0" w:qFormat="1"/>
+    <w:lsdException w:name="Light Shading" w:semiHidden="0" w:uiPriority="60" w:unhideWhenUsed="0"/>
+    <w:lsdException w:name="Light List" w:semiHidden="0" w:uiPriority="61" w:unhideWhenUsed="0"/>
+    <w:lsdException w:name="Light Grid" w:semiHidden="0" w:uiPriority="62" w:unhideWhenUsed="0"/>
+    <w:lsdException w:name="Medium Shading 1" w:semiHidden="0" w:uiPriority="63" w:unhideWhenUsed="0"/>
+    <w:lsdException w:name="Medium Shading 2" w:semiHidden="0" w:uiPriority="64" w:unhideWhenUsed="0"/>
+    <w:lsdException w:name="Medium List 1" w:semiHidden="0" w:uiPriority="65" w:unhideWhenUsed="0"/>
+    <w:lsdException w:name="Medium List 2" w:semiHidden="0" w:uiPriority="66" w:unhideWhenUsed="0"/>
+    <w:lsdException w:name="Medium Grid 1" w:semiHidden="0" w:uiPriority="67" w:unhideWhenUsed="0"/>
+    <w:lsdException w:name="Medium Grid 2" w:semiHidden="0" w:uiPriority="68" w:unhideWhenUsed="0"/>
+    <w:lsdException w:name="Medium Grid 3" w:semiHidden="0" w:uiPriority="69" w:unhideWhenUsed="0"/>
+    <w:lsdException w:name="Dark List" w:semiHidden="0" w:uiPriority="70" w:unhideWhenUsed="0"/>
+    <w:lsdException w:name="Colorful Shading" w:semiHidden="0" w:uiPriority="71" w:unhideWhenUsed="0"/>
+    <w:lsdException w:name="Colorful List" w:semiHidden="0" w:uiPriority="72" w:unhideWhenUsed="0"/>
+    <w:lsdException w:name="Colorful Grid" w:semiHidden="0" w:uiPriority="73" w:unhideWhenUsed="0"/>
+    <w:lsdException w:name="Light Shading Accent 1" w:semiHidden="0" w:uiPriority="60" w:unhideWhenUsed="0"/>
+    <w:lsdException w:name="Light List Accent 1" w:semiHidden="0" w:uiPriority="61" w:unhideWhenUsed="0"/>
+    <w:lsdException w:name="Light Grid Accent 1" w:semiHidden="0" w:uiPriority="62" w:unhideWhenUsed="0"/>
+    <w:lsdException w:name="Medium Shading 1 Accent 1" w:semiHidden="0" w:uiPriority="63" w:unhideWhenUsed="0"/>
+    <w:lsdException w:name="Medium Shading 2 Accent 1" w:semiHidden="0" w:uiPriority="64" w:unhideWhenUsed="0"/>
+    <w:lsdException w:name="Medium List 1 Accent 1" w:semiHidden="0" w:uiPriority="65" w:unhideWhenUsed="0"/>
+    <w:lsdException w:name="Revision" w:unhideWhenUsed="0"/>
+    <w:lsdException w:name="List Paragraph" w:semiHidden="0" w:uiPriority="34" w:unhideWhenUsed="0" w:qFormat="1"/>
+    <w:lsdException w:name="Quote" w:semiHidden="0" w:uiPriority="29" w:unhideWhenUsed="0" w:qFormat="1"/>
+    <w:lsdException w:name="Intense Quote" w:semiHidden="0" w:uiPriority="30" w:unhideWhenUsed="0" w:qFormat="1"/>
+    <w:lsdException w:name="Medium List 2 Accent 1" w:semiHidden="0" w:uiPriority="66" w:unhideWhenUsed="0"/>
+    <w:lsdException w:name="Medium Grid 1 Accent 1" w:semiHidden="0" w:uiPriority="67" w:unhideWhenUsed="0"/>
+    <w:lsdException w:name="Medium Grid 2 Accent 1" w:semiHidden="0" w:uiPriority="68" w:unhideWhenUsed="0"/>
+    <w:lsdException w:name="Medium Grid 3 Accent 1" w:semiHidden="0" w:uiPriority="69" w:unhideWhenUsed="0"/>
+    <w:lsdException w:name="Dark List Accent 1" w:semiHidden="0" w:uiPriority="70" w:unhideWhenUsed="0"/>
+    <w:lsdException w:name="Colorful Shading Accent 1" w:semiHidden="0" w:uiPriority="71" w:unhideWhenUsed="0"/>
+    <w:lsdException w:name="Colorful List Accent 1" w:semiHidden="0" w:uiPriority="72" w:unhideWhenUsed="0"/>
+    <w:lsdException w:name="Colorful Grid Accent 1" w:semiHidden="0" w:uiPriority="73" w:unhideWhenUsed="0"/>
+    <w:lsdException w:name="Light Shading Accent 2" w:semiHidden="0" w:uiPriority="60" w:unhideWhenUsed="0"/>
+    <w:lsdException w:name="Light List Accent 2" w:semiHidden="0" w:uiPriority="61" w:unhideWhenUsed="0"/>
+    <w:lsdException w:name="Light Grid Accent 2" w:semiHidden="0" w:uiPriority="62" w:unhideWhenUsed="0"/>
+    <w:lsdException w:name="Medium Shading 1 Accent 2" w:semiHidden="0" w:uiPriority="63" w:unhideWhenUsed="0"/>
+    <w:lsdException w:name="Medium Shading 2 Accent 2" w:semiHidden="0" w:uiPriority="64" w:unhideWhenUsed="0"/>
+    <w:lsdException w:name="Medium List 1 Accent 2" w:semiHidden="0" w:uiPriority="65" w:unhideWhenUsed="0"/>
+    <w:lsdException w:name="Medium List 2 Accent 2" w:semiHidden="0" w:uiPriority="66" w:unhideWhenUsed="0"/>
+    <w:lsdException w:name="Medium Grid 1 Accent 2" w:semiHidden="0" w:uiPriority="67" w:unhideWhenUsed="0"/>
+    <w:lsdException w:name="Medium Grid 2 Accent 2" w:semiHidden="0" w:uiPriority="68" w:unhideWhenUsed="0"/>
+    <w:lsdException w:name="Medium Grid 3 Accent 2" w:semiHidden="0" w:uiPriority="69" w:unhideWhenUsed="0"/>
+    <w:lsdException w:name="Dark List Accent 2" w:semiHidden="0" w:uiPriority="70" w:unhideWhenUsed="0"/>
+    <w:lsdException w:name="Colorful Shading Accent 2" w:semiHidden="0" w:uiPriority="71" w:unhideWhenUsed="0"/>
+    <w:lsdException w:name="Colorful List Accent 2" w:semiHidden="0" w:uiPriority="72" w:unhideWhenUsed="0"/>
+    <w:lsdException w:name="Colorful Grid Accent 2" w:semiHidden="0" w:uiPriority="73" w:unhideWhenUsed="0"/>
+    <w:lsdException w:name="Light Shading Accent 3" w:semiHidden="0" w:uiPriority="60" w:unhideWhenUsed="0"/>
+    <w:lsdException w:name="Light List Accent 3" w:semiHidden="0" w:uiPriority="61" w:unhideWhenUsed="0"/>
+    <w:lsdException w:name="Light Grid Accent 3" w:semiHidden="0" w:uiPriority="62" w:unhideWhenUsed="0"/>
+    <w:lsdException w:name="Medium Shading 1 Accent 3" w:semiHidden="0" w:uiPriority="63" w:unhideWhenUsed="0"/>
+    <w:lsdException w:name="Medium Shading 2 Accent 3" w:semiHidden="0" w:uiPriority="64" w:unhideWhenUsed="0"/>
+    <w:lsdException w:name="Medium List 1 Accent 3" w:semiHidden="0" w:uiPriority="65" w:unhideWhenUsed="0"/>
+    <w:lsdException w:name="Medium List 2 Accent 3" w:semiHidden="0" w:uiPriority="66" w:unhideWhenUsed="0"/>
+    <w:lsdException w:name="Medium Grid 1 Accent 3" w:semiHidden="0" w:uiPriority="67" w:unhideWhenUsed="0"/>
+    <w:lsdException w:name="Medium Grid 2 Accent 3" w:semiHidden="0" w:uiPriority="68" w:unhideWhenUsed="0"/>
+    <w:lsdException w:name="Medium Grid 3 Accent 3" w:semiHidden="0" w:uiPriority="69" w:unhideWhenUsed="0"/>
+    <w:lsdException w:name="Dark List Accent 3" w:semiHidden="0" w:uiPriority="70" w:unhideWhenUsed="0"/>
+    <w:lsdException w:name="Colorful Shading Accent 3" w:semiHidden="0" w:uiPriority="71" w:unhideWhenUsed="0"/>
+    <w:lsdException w:name="Colorful List Accent 3" w:semiHidden="0" w:uiPriority="72" w:unhideWhenUsed="0"/>
+    <w:lsdException w:name="Colorful Grid Accent 3" w:semiHidden="0" w:uiPriority="73" w:unhideWhenUsed="0"/>
+    <w:lsdException w:name="Light Shading Accent 4" w:semiHidden="0" w:uiPriority="60" w:unhideWhenUsed="0"/>
+    <w:lsdException w:name="Light List Accent 4" w:semiHidden="0" w:uiPriority="61" w:unhideWhenUsed="0"/>
+    <w:lsdException w:name="Light Grid Accent 4" w:semiHidden="0" w:uiPriority="62" w:unhideWhenUsed="0"/>
+    <w:lsdException w:name="Medium Shading 1 Accent 4" w:semiHidden="0" w:uiPriority="63" w:unhideWhenUsed="0"/>
+    <w:lsdException w:name="Medium Shading 2 Accent 4" w:semiHidden="0" w:uiPriority="64" w:unhideWhenUsed="0"/>
+    <w:lsdException w:name="Medium List 1 Accent 4" w:semiHidden="0" w:uiPriority="65" w:unhideWhenUsed="0"/>
+    <w:lsdException w:name="Medium List 2 Accent 4" w:semiHidden="0" w:uiPriority="66" w:unhideWhenUsed="0"/>
+    <w:lsdException w:name="Medium Grid 1 Accent 4" w:semiHidden="0" w:uiPriority="67" w:unhideWhenUsed="0"/>
+    <w:lsdException w:name="Medium Grid 2 Accent 4" w:semiHidden="0" w:uiPriority="68" w:unhideWhenUsed="0"/>
+    <w:lsdException w:name="Medium Grid 3 Accent 4" w:semiHidden="0" w:uiPriority="69" w:unhideWhenUsed="0"/>
+    <w:lsdException w:name="Dark List Accent 4" w:semiHidden="0" w:uiPriority="70" w:unhideWhenUsed="0"/>
+    <w:lsdException w:name="Colorful Shading Accent 4" w:semiHidden="0" w:uiPriority="71" w:unhideWhenUsed="0"/>
+    <w:lsdException w:name="Colorful List Accent 4" w:semiHidden="0" w:uiPriority="72" w:unhideWhenUsed="0"/>
+    <w:lsdException w:name="Colorful Grid Accent 4" w:semiHidden="0" w:uiPriority="73" w:unhideWhenUsed="0"/>
+    <w:lsdException w:name="Light Shading Accent 5" w:semiHidden="0" w:uiPriority="60" w:unhideWhenUsed="0"/>
+    <w:lsdException w:name="Light List Accent 5" w:semiHidden="0" w:uiPriority="61" w:unhideWhenUsed="0"/>
+    <w:lsdException w:name="Light Grid Accent 5" w:semiHidden="0" w:uiPriority="62" w:unhideWhenUsed="0"/>
+    <w:lsdException w:name="Medium Shading 1 Accent 5" w:semiHidden="0" w:uiPriority="63" w:unhideWhenUsed="0"/>
+    <w:lsdException w:name="Medium Shading 2 Accent 5" w:semiHidden="0" w:uiPriority="64" w:unhideWhenUsed="0"/>
+    <w:lsdException w:name="Medium List 1 Accent 5" w:semiHidden="0" w:uiPriority="65" w:unhideWhenUsed="0"/>
+    <w:lsdException w:name="Medium List 2 Accent 5" w:semiHidden="0" w:uiPriority="66" w:unhideWhenUsed="0"/>
+    <w:lsdException w:name="Medium Grid 1 Accent 5" w:semiHidden="0" w:uiPriority="67" w:unhideWhenUsed="0"/>
+    <w:lsdException w:name="Medium Grid 2 Accent 5" w:semiHidden="0" w:uiPriority="68" w:unhideWhenUsed="0"/>
+    <w:lsdException w:name="Medium Grid 3 Accent 5" w:semiHidden="0" w:uiPriority="69" w:unhideWhenUsed="0"/>
+    <w:lsdException w:name="Dark List Accent 5" w:semiHidden="0" w:uiPriority="70" w:unhideWhenUsed="0"/>
+    <w:lsdException w:name="Colorful Shading Accent 5" w:semiHidden="0" w:uiPriority="71" w:unhideWhenUsed="0"/>
+    <w:lsdException w:name="Colorful List Accent 5" w:semiHidden="0" w:uiPriority="72" w:unhideWhenUsed="0"/>
+    <w:lsdException w:name="Colorful Grid Accent 5" w:semiHidden="0" w:uiPriority="73" w:unhideWhenUsed="0"/>
+    <w:lsdException w:name="Light Shading Accent 6" w:semiHidden="0" w:uiPriority="60" w:unhideWhenUsed="0"/>
+    <w:lsdException w:name="Light List Accent 6" w:semiHidden="0" w:uiPriority="61" w:unhideWhenUsed="0"/>
+    <w:lsdException w:name="Light Grid Accent 6" w:semiHidden="0" w:uiPriority="62" w:unhideWhenUsed="0"/>
+    <w:lsdException w:name="Medium Shading 1 Accent 6" w:semiHidden="0" w:uiPriority="63" w:unhideWhenUsed="0"/>
+    <w:lsdException w:name="Medium Shading 2 Accent 6" w:semiHidden="0" w:uiPriority="64" w:unhideWhenUsed="0"/>
+    <w:lsdException w:name="Medium List 1 Accent 6" w:semiHidden="0" w:uiPriority="65" w:unhideWhenUsed="0"/>
+    <w:lsdException w:name="Medium List 2 Accent 6" w:semiHidden="0" w:uiPriority="66" w:unhideWhenUsed="0"/>
+    <w:lsdException w:name="Medium Grid 1 Accent 6" w:semiHidden="0" w:uiPriority="67" w:unhideWhenUsed="0"/>
+    <w:lsdException w:name="Medium Grid 2 Accent 6" w:semiHidden="0" w:uiPriority="68" w:unhideWhenUsed="0"/>
+    <w:lsdException w:name="Medium Grid 3 Accent 6" w:semiHidden="0" w:uiPriority="69" w:unhideWhenUsed="0"/>
+    <w:lsdException w:name="Dark List Accent 6" w:semiHidden="0" w:uiPriority="70" w:unhideWhenUsed="0"/>
+    <w:lsdException w:name="Colorful Shading Accent 6" w:semiHidden="0" w:uiPriority="71" w:unhideWhenUsed="0"/>
+    <w:lsdException w:name="Colorful List Accent 6" w:semiHidden="0" w:uiPriority="72" w:unhideWhenUsed="0"/>
+    <w:lsdException w:name="Colorful Grid Accent 6" w:semiHidden="0" w:uiPriority="73" w:unhideWhenUsed="0"/>
+    <w:lsdException w:name="Subtle Emphasis" w:semiHidden="0" w:uiPriority="19" w:unhideWhenUsed="0" w:qFormat="1"/>
+    <w:lsdException w:name="Intense Emphasis" w:semiHidden="0" w:uiPriority="21" w:unhideWhenUsed="0" w:qFormat="1"/>
+    <w:lsdException w:name="Subtle Reference" w:semiHidden="0" w:uiPriority="31" w:unhideWhenUsed="0" w:qFormat="1"/>
+    <w:lsdException w:name="Intense Reference" w:semiHidden="0" w:uiPriority="32" w:unhideWhenUsed="0" w:qFormat="1"/>
+    <w:lsdException w:name="Book Title" w:semiHidden="0" w:uiPriority="33" w:unhideWhenUsed="0" w:qFormat="1"/>
+    <w:lsdException w:name="Bibliography" w:uiPriority="37"/>
+    <w:lsdException w:name="TOC Heading" w:uiPriority="39" w:qFormat="1"/>
   </w:latentStyles>
   <w:style w:type="paragraph" w:default="1" w:styleId="Normal">
     <w:name w:val="Normal"/>
@@ -2781,6 +4858,7 @@
     <w:uiPriority w:val="99"/>
     <w:semiHidden/>
     <w:unhideWhenUsed/>
+    <w:qFormat/>
     <w:tblPr>
       <w:tblInd w:w="0" w:type="dxa"/>
       <w:tblCellMar>
@@ -2819,6 +4897,7 @@
       <w:spacing w:after="0" w:line="240" w:lineRule="auto"/>
     </w:pPr>
     <w:tblPr>
+      <w:tblInd w:w="0" w:type="dxa"/>
       <w:tblBorders>
         <w:top w:val="single" w:sz="4" w:space="0" w:color="auto"/>
         <w:left w:val="single" w:sz="4" w:space="0" w:color="auto"/>
@@ -2827,6 +4906,12 @@
         <w:insideH w:val="single" w:sz="4" w:space="0" w:color="auto"/>
         <w:insideV w:val="single" w:sz="4" w:space="0" w:color="auto"/>
       </w:tblBorders>
+      <w:tblCellMar>
+        <w:top w:w="0" w:type="dxa"/>
+        <w:left w:w="108" w:type="dxa"/>
+        <w:bottom w:w="0" w:type="dxa"/>
+        <w:right w:w="108" w:type="dxa"/>
+      </w:tblCellMar>
     </w:tblPr>
   </w:style>
   <w:style w:type="character" w:customStyle="1" w:styleId="Heading2Char">
@@ -2865,6 +4950,23 @@
     <w:rPr>
       <w:color w:val="0563C1" w:themeColor="hyperlink"/>
       <w:u w:val="single"/>
+    </w:rPr>
+  </w:style>
+  <w:style w:type="paragraph" w:styleId="NormalWeb">
+    <w:name w:val="Normal (Web)"/>
+    <w:basedOn w:val="Normal"/>
+    <w:uiPriority w:val="99"/>
+    <w:semiHidden/>
+    <w:unhideWhenUsed/>
+    <w:rsid w:val="00D03DC9"/>
+    <w:pPr>
+      <w:spacing w:before="100" w:beforeAutospacing="1" w:after="100" w:afterAutospacing="1" w:line="240" w:lineRule="auto"/>
+    </w:pPr>
+    <w:rPr>
+      <w:rFonts w:ascii="Times New Roman" w:eastAsia="Times New Roman" w:hAnsi="Times New Roman" w:cs="Times New Roman"/>
+      <w:sz w:val="24"/>
+      <w:szCs w:val="24"/>
+      <w:lang w:val="en-US"/>
     </w:rPr>
   </w:style>
 </w:styles>
@@ -3125,7 +5227,7 @@
   <a:extraClrSchemeLst/>
   <a:extLst>
     <a:ext uri="{05A4C25C-085E-4340-85A3-A5531E510DB2}">
-      <thm15:themeFamily xmlns:thm15="http://schemas.microsoft.com/office/thememl/2012/main" name="Office Theme" id="{62F939B6-93AF-4DB8-9C6B-D6C7DFDC589F}" vid="{4A3C46E8-61CC-4603-A589-7422A47A8E4A}"/>
+      <thm15:themeFamily xmlns:thm15="http://schemas.microsoft.com/office/thememl/2012/main" xmlns="" name="Office Theme" id="{62F939B6-93AF-4DB8-9C6B-D6C7DFDC589F}" vid="{4A3C46E8-61CC-4603-A589-7422A47A8E4A}"/>
     </a:ext>
   </a:extLst>
 </a:theme>

</xml_diff>

<commit_message>
Final team contract with scan signature
</commit_message>
<xml_diff>
--- a/TeamContractGroup3.docx
+++ b/TeamContractGroup3.docx
@@ -342,6 +342,9 @@
     <w:p>
       <w:pPr>
         <w:jc w:val="both"/>
+        <w:rPr>
+          <w:i/>
+        </w:rPr>
       </w:pPr>
       <w:r>
         <w:t xml:space="preserve">1. Leadership structure </w:t>
@@ -366,16 +369,10 @@
         <w:jc w:val="both"/>
       </w:pPr>
       <w:r>
-        <w:t>Team lea</w:t>
-      </w:r>
-      <w:r>
-        <w:t xml:space="preserve">der will be selected in </w:t>
-      </w:r>
-      <w:r>
-        <w:t>rota</w:t>
-      </w:r>
-      <w:r>
-        <w:t>tion wise i.e. individual with rotating leadership.</w:t>
+        <w:t>Team leader will be changed in a rotation i.e. individual with rotating leadership</w:t>
+      </w:r>
+      <w:r>
+        <w:t>.</w:t>
       </w:r>
     </w:p>
     <w:p>

</xml_diff>